<commit_message>
Forgot to add the decomposition
</commit_message>
<xml_diff>
--- a/2. Research/Research document.docx
+++ b/2. Research/Research document.docx
@@ -19,7 +19,7 @@
             <v:stroke joinstyle="miter"/>
             <v:path gradientshapeok="t" o:connecttype="rect"/>
           </v:shapetype>
-          <v:shape id="Tekstvak 5" o:spid="_x0000_s2051" type="#_x0000_t202" style="position:absolute;margin-left:398.2pt;margin-top:616.75pt;width:150.75pt;height:80.4pt;z-index:251664384;visibility:visible;mso-wrap-style:square;mso-width-percent:0;mso-height-percent:0;mso-wrap-distance-left:9pt;mso-wrap-distance-top:0;mso-wrap-distance-right:9pt;mso-wrap-distance-bottom:0;mso-position-horizontal:right;mso-position-horizontal-relative:margin;mso-position-vertical:absolute;mso-position-vertical-relative:text;mso-width-percent:0;mso-height-percent:0;mso-width-relative:margin;mso-height-relative:margin;v-text-anchor:top" o:gfxdata="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" fillcolor="white [3201]" strokeweight=".5pt">
+          <v:shape id="Tekstvak 5" o:spid="_x0000_s2051" type="#_x0000_t202" style="position:absolute;margin-left:497.75pt;margin-top:616.75pt;width:150.75pt;height:80.4pt;z-index:251664384;visibility:visible;mso-wrap-style:square;mso-width-percent:0;mso-height-percent:0;mso-wrap-distance-left:9pt;mso-wrap-distance-top:0;mso-wrap-distance-right:9pt;mso-wrap-distance-bottom:0;mso-position-horizontal:right;mso-position-horizontal-relative:margin;mso-position-vertical:absolute;mso-position-vertical-relative:text;mso-width-percent:0;mso-height-percent:0;mso-width-relative:margin;mso-height-relative:margin;v-text-anchor:top" o:gfxdata="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" fillcolor="white [3201]" strokeweight=".5pt">
             <v:textbox>
               <w:txbxContent>
                 <w:p>
@@ -33,8 +33,16 @@
                     <w:rPr>
                       <w:lang w:val="de-DE"/>
                     </w:rPr>
-                    <w:t>M.G. den Hollander</w:t>
+                    <w:t xml:space="preserve">M.G. den </w:t>
                   </w:r>
+                  <w:proofErr w:type="spellStart"/>
+                  <w:r>
+                    <w:rPr>
+                      <w:lang w:val="de-DE"/>
+                    </w:rPr>
+                    <w:t>Hollander</w:t>
+                  </w:r>
+                  <w:proofErr w:type="spellEnd"/>
                 </w:p>
                 <w:p>
                   <w:pPr>
@@ -47,15 +55,34 @@
                     <w:rPr>
                       <w:lang w:val="de-DE"/>
                     </w:rPr>
-                    <w:t>Student number: 3803554</w:t>
+                    <w:t xml:space="preserve">Student </w:t>
+                  </w:r>
+                  <w:proofErr w:type="spellStart"/>
+                  <w:r>
+                    <w:rPr>
+                      <w:lang w:val="de-DE"/>
+                    </w:rPr>
+                    <w:t>number</w:t>
+                  </w:r>
+                  <w:proofErr w:type="spellEnd"/>
+                  <w:r>
+                    <w:rPr>
+                      <w:lang w:val="de-DE"/>
+                    </w:rPr>
+                    <w:t>: 3803554</w:t>
                   </w:r>
                 </w:p>
                 <w:p>
                   <w:pPr>
                     <w:jc w:val="right"/>
                   </w:pPr>
+                  <w:proofErr w:type="spellStart"/>
                   <w:r>
-                    <w:t>Fontys Hogescholen</w:t>
+                    <w:t>Fontys</w:t>
+                  </w:r>
+                  <w:proofErr w:type="spellEnd"/>
+                  <w:r>
+                    <w:t xml:space="preserve"> Hogescholen</w:t>
                   </w:r>
                 </w:p>
                 <w:p>
@@ -6432,8 +6459,16 @@
         <w:rPr>
           <w:lang w:val="en-GB"/>
         </w:rPr>
-        <w:t>In order to provide a clear overview of all the tasks mentioned above, an activity diagram has been created using the principles of Lucidchart</w:t>
-      </w:r>
+        <w:t xml:space="preserve">In order to provide a clear overview of all the tasks mentioned above, an activity diagram has been created using the principles of </w:t>
+      </w:r>
+      <w:proofErr w:type="spellStart"/>
+      <w:r>
+        <w:rPr>
+          <w:lang w:val="en-GB"/>
+        </w:rPr>
+        <w:t>Lucidchart</w:t>
+      </w:r>
+      <w:proofErr w:type="spellEnd"/>
       <w:r>
         <w:rPr>
           <w:rStyle w:val="FootnoteReference"/>
@@ -7684,7 +7719,21 @@
         <w:rPr>
           <w:lang w:val="en-GB"/>
         </w:rPr>
-        <w:t>In this particular case, the robot appears to be experiencing problems with a specific exception called "IncorrectValueIssue." This exception is causing the robot to get stuck, preventing it from completing its assigned task. It is unclear what is causing this exception or how it can be resolved.</w:t>
+        <w:t>In this particular case, the robot appears to be experiencing problems with a specific exception called "</w:t>
+      </w:r>
+      <w:proofErr w:type="spellStart"/>
+      <w:r>
+        <w:rPr>
+          <w:lang w:val="en-GB"/>
+        </w:rPr>
+        <w:t>IncorrectValueIssue</w:t>
+      </w:r>
+      <w:proofErr w:type="spellEnd"/>
+      <w:r>
+        <w:rPr>
+          <w:lang w:val="en-GB"/>
+        </w:rPr>
+        <w:t>." This exception is causing the robot to get stuck, preventing it from completing its assigned task. It is unclear what is causing this exception or how it can be resolved.</w:t>
       </w:r>
     </w:p>
     <w:p>
@@ -7921,7 +7970,21 @@
         <w:rPr>
           <w:lang w:val="en-GB"/>
         </w:rPr>
-        <w:t>It took a few weeks before they came up with an explanation, but it comes down to the fact that the robot cannot find a file in the location indicated for it. The value "IncorrectValueIssue" apparently indicates that there is an incorrect value because the file does not exist where the robot is searching for it. Unfortunately, this cannot be sent as a proper error message to the people who need to solve it.</w:t>
+        <w:t>It took a few weeks before they came up with an explanation, but it comes down to the fact that the robot cannot find a file in the location indicated for it. The value "</w:t>
+      </w:r>
+      <w:proofErr w:type="spellStart"/>
+      <w:r>
+        <w:rPr>
+          <w:lang w:val="en-GB"/>
+        </w:rPr>
+        <w:t>IncorrectValueIssue</w:t>
+      </w:r>
+      <w:proofErr w:type="spellEnd"/>
+      <w:r>
+        <w:rPr>
+          <w:lang w:val="en-GB"/>
+        </w:rPr>
+        <w:t>" apparently indicates that there is an incorrect value because the file does not exist where the robot is searching for it. Unfortunately, this cannot be sent as a proper error message to the people who need to solve it.</w:t>
       </w:r>
     </w:p>
     <w:p>
@@ -8462,7 +8525,23 @@
         <w:t>Processing in Excel tab "</w:t>
       </w:r>
       <w:r>
-        <w:t>14510 Te Ontv. Fakt.”</w:t>
+        <w:t xml:space="preserve">14510 Te </w:t>
+      </w:r>
+      <w:proofErr w:type="spellStart"/>
+      <w:r>
+        <w:t>Ontv</w:t>
+      </w:r>
+      <w:proofErr w:type="spellEnd"/>
+      <w:r>
+        <w:t xml:space="preserve">. </w:t>
+      </w:r>
+      <w:proofErr w:type="spellStart"/>
+      <w:r>
+        <w:t>Fakt</w:t>
+      </w:r>
+      <w:proofErr w:type="spellEnd"/>
+      <w:r>
+        <w:t>.”</w:t>
       </w:r>
     </w:p>
     <w:p>
@@ -8546,10 +8625,29 @@
         <w:rPr>
           <w:lang w:val="en-GB"/>
         </w:rPr>
-        <w:t xml:space="preserve">14520 Ontv. </w:t>
-      </w:r>
-      <w:r>
-        <w:t>Fakt.</w:t>
+        <w:t xml:space="preserve">14520 </w:t>
+      </w:r>
+      <w:proofErr w:type="spellStart"/>
+      <w:r>
+        <w:rPr>
+          <w:lang w:val="en-GB"/>
+        </w:rPr>
+        <w:t>Ontv</w:t>
+      </w:r>
+      <w:proofErr w:type="spellEnd"/>
+      <w:r>
+        <w:rPr>
+          <w:lang w:val="en-GB"/>
+        </w:rPr>
+        <w:t xml:space="preserve">. </w:t>
+      </w:r>
+      <w:proofErr w:type="spellStart"/>
+      <w:r>
+        <w:t>Fakt</w:t>
+      </w:r>
+      <w:proofErr w:type="spellEnd"/>
+      <w:r>
+        <w:t>.</w:t>
       </w:r>
       <w:r>
         <w:rPr>
@@ -8705,6 +8803,30 @@
     </w:p>
     <w:p>
       <w:pPr>
+        <w:pStyle w:val="ListParagraph"/>
+        <w:numPr>
+          <w:ilvl w:val="1"/>
+          <w:numId w:val="24"/>
+        </w:numPr>
+        <w:rPr>
+          <w:lang w:val="en-NL"/>
+        </w:rPr>
+      </w:pPr>
+      <w:r>
+        <w:rPr>
+          <w:lang w:val="en-GB"/>
+        </w:rPr>
+        <w:t xml:space="preserve">Renaming of both lists </w:t>
+      </w:r>
+      <w:r>
+        <w:rPr>
+          <w:lang w:val="en-GB"/>
+        </w:rPr>
+        <w:t>and placing in the correct folders</w:t>
+      </w:r>
+    </w:p>
+    <w:p>
+      <w:pPr>
         <w:rPr>
           <w:lang w:val="en-GB"/>
         </w:rPr>
@@ -8769,6 +8891,251 @@
     </w:p>
     <w:p>
       <w:pPr>
+        <w:rPr>
+          <w:lang w:val="en-GB"/>
+        </w:rPr>
+      </w:pPr>
+    </w:p>
+    <w:p>
+      <w:pPr>
+        <w:rPr>
+          <w:lang w:val="en-GB"/>
+        </w:rPr>
+      </w:pPr>
+    </w:p>
+    <w:p>
+      <w:pPr>
+        <w:rPr>
+          <w:lang w:val="en-GB"/>
+        </w:rPr>
+      </w:pPr>
+    </w:p>
+    <w:p>
+      <w:pPr>
+        <w:rPr>
+          <w:lang w:val="en-GB"/>
+        </w:rPr>
+      </w:pPr>
+    </w:p>
+    <w:p>
+      <w:pPr>
+        <w:rPr>
+          <w:lang w:val="en-GB"/>
+        </w:rPr>
+      </w:pPr>
+    </w:p>
+    <w:p>
+      <w:pPr>
+        <w:rPr>
+          <w:lang w:val="en-GB"/>
+        </w:rPr>
+      </w:pPr>
+    </w:p>
+    <w:p>
+      <w:pPr>
+        <w:rPr>
+          <w:lang w:val="en-GB"/>
+        </w:rPr>
+      </w:pPr>
+    </w:p>
+    <w:p>
+      <w:pPr>
+        <w:rPr>
+          <w:lang w:val="en-GB"/>
+        </w:rPr>
+      </w:pPr>
+    </w:p>
+    <w:p>
+      <w:pPr>
+        <w:rPr>
+          <w:lang w:val="en-GB"/>
+        </w:rPr>
+      </w:pPr>
+    </w:p>
+    <w:p>
+      <w:pPr>
+        <w:rPr>
+          <w:lang w:val="en-GB"/>
+        </w:rPr>
+      </w:pPr>
+    </w:p>
+    <w:p>
+      <w:pPr>
+        <w:rPr>
+          <w:lang w:val="en-GB"/>
+        </w:rPr>
+      </w:pPr>
+    </w:p>
+    <w:p>
+      <w:pPr>
+        <w:rPr>
+          <w:lang w:val="en-GB"/>
+        </w:rPr>
+      </w:pPr>
+    </w:p>
+    <w:p>
+      <w:pPr>
+        <w:rPr>
+          <w:lang w:val="en-GB"/>
+        </w:rPr>
+      </w:pPr>
+    </w:p>
+    <w:p>
+      <w:pPr>
+        <w:rPr>
+          <w:lang w:val="en-GB"/>
+        </w:rPr>
+      </w:pPr>
+    </w:p>
+    <w:p>
+      <w:pPr>
+        <w:rPr>
+          <w:lang w:val="en-GB"/>
+        </w:rPr>
+      </w:pPr>
+    </w:p>
+    <w:p>
+      <w:pPr>
+        <w:rPr>
+          <w:lang w:val="en-GB"/>
+        </w:rPr>
+      </w:pPr>
+    </w:p>
+    <w:p>
+      <w:pPr>
+        <w:rPr>
+          <w:lang w:val="en-GB"/>
+        </w:rPr>
+      </w:pPr>
+    </w:p>
+    <w:p>
+      <w:pPr>
+        <w:rPr>
+          <w:lang w:val="en-GB"/>
+        </w:rPr>
+      </w:pPr>
+    </w:p>
+    <w:p>
+      <w:pPr>
+        <w:rPr>
+          <w:lang w:val="en-GB"/>
+        </w:rPr>
+      </w:pPr>
+    </w:p>
+    <w:p>
+      <w:pPr>
+        <w:rPr>
+          <w:lang w:val="en-GB"/>
+        </w:rPr>
+      </w:pPr>
+    </w:p>
+    <w:p>
+      <w:pPr>
+        <w:rPr>
+          <w:lang w:val="en-GB"/>
+        </w:rPr>
+      </w:pPr>
+    </w:p>
+    <w:p>
+      <w:pPr>
+        <w:rPr>
+          <w:lang w:val="en-GB"/>
+        </w:rPr>
+      </w:pPr>
+    </w:p>
+    <w:p>
+      <w:pPr>
+        <w:rPr>
+          <w:lang w:val="en-GB"/>
+        </w:rPr>
+      </w:pPr>
+    </w:p>
+    <w:p>
+      <w:pPr>
+        <w:rPr>
+          <w:lang w:val="en-GB"/>
+        </w:rPr>
+      </w:pPr>
+    </w:p>
+    <w:p>
+      <w:pPr>
+        <w:rPr>
+          <w:lang w:val="en-GB"/>
+        </w:rPr>
+      </w:pPr>
+    </w:p>
+    <w:p>
+      <w:pPr>
+        <w:rPr>
+          <w:lang w:val="en-GB"/>
+        </w:rPr>
+      </w:pPr>
+    </w:p>
+    <w:p>
+      <w:pPr>
+        <w:rPr>
+          <w:lang w:val="en-GB"/>
+        </w:rPr>
+      </w:pPr>
+    </w:p>
+    <w:p>
+      <w:pPr>
+        <w:rPr>
+          <w:lang w:val="en-GB"/>
+        </w:rPr>
+      </w:pPr>
+    </w:p>
+    <w:p>
+      <w:pPr>
+        <w:rPr>
+          <w:lang w:val="en-GB"/>
+        </w:rPr>
+      </w:pPr>
+    </w:p>
+    <w:p>
+      <w:pPr>
+        <w:rPr>
+          <w:lang w:val="en-GB"/>
+        </w:rPr>
+      </w:pPr>
+    </w:p>
+    <w:p>
+      <w:pPr>
+        <w:rPr>
+          <w:lang w:val="en-GB"/>
+        </w:rPr>
+      </w:pPr>
+    </w:p>
+    <w:p>
+      <w:pPr>
+        <w:rPr>
+          <w:lang w:val="en-GB"/>
+        </w:rPr>
+      </w:pPr>
+    </w:p>
+    <w:p>
+      <w:pPr>
+        <w:rPr>
+          <w:lang w:val="en-GB"/>
+        </w:rPr>
+      </w:pPr>
+    </w:p>
+    <w:p>
+      <w:pPr>
+        <w:rPr>
+          <w:lang w:val="en-GB"/>
+        </w:rPr>
+      </w:pPr>
+    </w:p>
+    <w:p>
+      <w:pPr>
+        <w:rPr>
+          <w:lang w:val="en-GB"/>
+        </w:rPr>
+      </w:pPr>
+    </w:p>
+    <w:p>
+      <w:pPr>
         <w:pStyle w:val="Title"/>
         <w:rPr>
           <w:color w:val="4472C4" w:themeColor="accent1"/>
@@ -8784,6 +9151,7 @@
           <w:szCs w:val="40"/>
           <w:lang w:val="en-GB"/>
         </w:rPr>
+        <w:lastRenderedPageBreak/>
         <w:t>Decomposition</w:t>
       </w:r>
     </w:p>
@@ -8793,7 +9161,160 @@
           <w:lang w:val="en-GB"/>
         </w:rPr>
       </w:pPr>
-    </w:p>
+      <w:r>
+        <w:rPr>
+          <w:lang w:val="en-GB"/>
+        </w:rPr>
+        <w:t xml:space="preserve">A functional decomposition has been created for the process that the robot performs. </w:t>
+      </w:r>
+      <w:r>
+        <w:rPr>
+          <w:lang w:val="en-GB"/>
+        </w:rPr>
+        <w:t>“Functional Decomposition is the process of breaking (or decomposing/splitting) a bigger/complex task into its simpler constituent parts in such a way that the original/main function can be constructed (recomposed) from those parts”</w:t>
+      </w:r>
+      <w:r>
+        <w:rPr>
+          <w:rStyle w:val="FootnoteReference"/>
+          <w:lang w:val="en-GB"/>
+        </w:rPr>
+        <w:footnoteReference w:id="8"/>
+      </w:r>
+      <w:r>
+        <w:rPr>
+          <w:lang w:val="en-GB"/>
+        </w:rPr>
+        <w:t xml:space="preserve"> </w:t>
+      </w:r>
+      <w:r>
+        <w:rPr>
+          <w:lang w:val="en-GB"/>
+        </w:rPr>
+        <w:t>(</w:t>
+      </w:r>
+      <w:r>
+        <w:rPr>
+          <w:i/>
+          <w:iCs/>
+          <w:lang w:val="en-GB"/>
+        </w:rPr>
+        <w:t>Learn About Functional Decomposition | Chegg.com</w:t>
+      </w:r>
+      <w:r>
+        <w:rPr>
+          <w:lang w:val="en-GB"/>
+        </w:rPr>
+        <w:t>, n.d.).</w:t>
+      </w:r>
+      <w:r>
+        <w:rPr>
+          <w:lang w:val="en-GB"/>
+        </w:rPr>
+        <w:t xml:space="preserve"> </w:t>
+      </w:r>
+      <w:r>
+        <w:rPr>
+          <w:lang w:val="en-GB"/>
+        </w:rPr>
+        <w:t xml:space="preserve">This approach is based on the document analysis carried out in the previous chapter, which provides </w:t>
+      </w:r>
+      <w:r>
+        <w:rPr>
+          <w:lang w:val="en-GB"/>
+        </w:rPr>
+        <w:t>an</w:t>
+      </w:r>
+      <w:r>
+        <w:rPr>
+          <w:lang w:val="en-GB"/>
+        </w:rPr>
+        <w:t xml:space="preserve"> overview of the process and its functionalities. An alternative solution must be able to execute these functionalities as well. The functional decomposition is based on the principles of the DOT framework, and its outcome can be seen in Figure 13.</w:t>
+      </w:r>
+    </w:p>
+    <w:p/>
+    <w:p>
+      <w:pPr>
+        <w:keepNext/>
+      </w:pPr>
+      <w:r>
+        <w:drawing>
+          <wp:inline distT="0" distB="0" distL="0" distR="0" wp14:anchorId="306909C4" wp14:editId="2504689A">
+            <wp:extent cx="5760720" cy="3552190"/>
+            <wp:effectExtent l="0" t="0" r="0" b="0"/>
+            <wp:docPr id="1602442662" name="Picture 1" descr="Diagram&#10;&#10;Description automatically generated"/>
+            <wp:cNvGraphicFramePr>
+              <a:graphicFrameLocks xmlns:a="http://schemas.openxmlformats.org/drawingml/2006/main" noChangeAspect="1"/>
+            </wp:cNvGraphicFramePr>
+            <a:graphic xmlns:a="http://schemas.openxmlformats.org/drawingml/2006/main">
+              <a:graphicData uri="http://schemas.openxmlformats.org/drawingml/2006/picture">
+                <pic:pic xmlns:pic="http://schemas.openxmlformats.org/drawingml/2006/picture">
+                  <pic:nvPicPr>
+                    <pic:cNvPr id="1602442662" name="Picture 1" descr="Diagram&#10;&#10;Description automatically generated"/>
+                    <pic:cNvPicPr/>
+                  </pic:nvPicPr>
+                  <pic:blipFill>
+                    <a:blip r:embed="rId24"/>
+                    <a:stretch>
+                      <a:fillRect/>
+                    </a:stretch>
+                  </pic:blipFill>
+                  <pic:spPr>
+                    <a:xfrm>
+                      <a:off x="0" y="0"/>
+                      <a:ext cx="5760720" cy="3552190"/>
+                    </a:xfrm>
+                    <a:prstGeom prst="rect">
+                      <a:avLst/>
+                    </a:prstGeom>
+                  </pic:spPr>
+                </pic:pic>
+              </a:graphicData>
+            </a:graphic>
+          </wp:inline>
+        </w:drawing>
+      </w:r>
+    </w:p>
+    <w:p>
+      <w:pPr>
+        <w:pStyle w:val="Caption"/>
+      </w:pPr>
+      <w:proofErr w:type="spellStart"/>
+      <w:r>
+        <w:t>Figure</w:t>
+      </w:r>
+      <w:proofErr w:type="spellEnd"/>
+      <w:r>
+        <w:t xml:space="preserve"> </w:t>
+      </w:r>
+      <w:fldSimple w:instr=" SEQ Figure \* ARABIC ">
+        <w:r>
+          <w:rPr>
+            <w:noProof/>
+          </w:rPr>
+          <w:t>13</w:t>
+        </w:r>
+      </w:fldSimple>
+      <w:r>
+        <w:t xml:space="preserve"> </w:t>
+      </w:r>
+      <w:proofErr w:type="spellStart"/>
+      <w:r>
+        <w:t>Functional</w:t>
+      </w:r>
+      <w:proofErr w:type="spellEnd"/>
+      <w:r>
+        <w:t xml:space="preserve"> </w:t>
+      </w:r>
+      <w:proofErr w:type="spellStart"/>
+      <w:r>
+        <w:t>Decomposition</w:t>
+      </w:r>
+      <w:proofErr w:type="spellEnd"/>
+      <w:r>
+        <w:t xml:space="preserve"> Diagram</w:t>
+      </w:r>
+    </w:p>
+    <w:p/>
     <w:p>
       <w:pPr>
         <w:pStyle w:val="Title"/>
@@ -8849,8 +9370,17 @@
           <w:rFonts w:eastAsiaTheme="minorHAnsi"/>
           <w:lang w:val="en-GB"/>
         </w:rPr>
-        <w:t xml:space="preserve"> all the requirements. For this purpose, an analysis document has been created which can be found in this portfolio. These requirements have been gathered through interviews and observations, providing a good understanding of the needs. To prioritize these requirements, the well-known MoSCoW</w:t>
-      </w:r>
+        <w:t xml:space="preserve"> all the requirements. For this purpose, an analysis document has been created which can be found in this portfolio. These requirements have been gathered through interviews and observations, providing a good understanding of the needs. To prioritize these requirements, the well-known </w:t>
+      </w:r>
+      <w:proofErr w:type="spellStart"/>
+      <w:r>
+        <w:rPr>
+          <w:rFonts w:eastAsiaTheme="minorHAnsi"/>
+          <w:lang w:val="en-GB"/>
+        </w:rPr>
+        <w:t>MoSCoW</w:t>
+      </w:r>
+      <w:proofErr w:type="spellEnd"/>
       <w:r>
         <w:rPr>
           <w:rFonts w:eastAsiaTheme="minorHAnsi"/>
@@ -8870,7 +9400,7 @@
           <w:rStyle w:val="FootnoteReference"/>
           <w:rFonts w:eastAsiaTheme="minorHAnsi"/>
         </w:rPr>
-        <w:footnoteReference w:id="8"/>
+        <w:footnoteReference w:id="9"/>
       </w:r>
       <w:r>
         <w:rPr>
@@ -8912,7 +9442,68 @@
           <w:rStyle w:val="IntenseEmphasis"/>
           <w:lang w:val="en-GB"/>
         </w:rPr>
+        <w:lastRenderedPageBreak/>
         <w:t>What steps can be taken to increase the effectiveness of RPA in optimizing the current process and improving efficiency?</w:t>
+      </w:r>
+    </w:p>
+    <w:p>
+      <w:pPr>
+        <w:pStyle w:val="Title"/>
+        <w:rPr>
+          <w:color w:val="4472C4" w:themeColor="accent1"/>
+          <w:sz w:val="40"/>
+          <w:szCs w:val="40"/>
+          <w:lang w:val="en-GB"/>
+        </w:rPr>
+      </w:pPr>
+      <w:r>
+        <w:rPr>
+          <w:color w:val="4472C4" w:themeColor="accent1"/>
+          <w:sz w:val="40"/>
+          <w:szCs w:val="40"/>
+          <w:lang w:val="en-GB"/>
+        </w:rPr>
+        <w:t>Interview</w:t>
+      </w:r>
+    </w:p>
+    <w:p>
+      <w:pPr>
+        <w:pStyle w:val="Title"/>
+        <w:rPr>
+          <w:color w:val="4472C4" w:themeColor="accent1"/>
+          <w:sz w:val="40"/>
+          <w:szCs w:val="40"/>
+          <w:lang w:val="en-GB"/>
+        </w:rPr>
+      </w:pPr>
+      <w:r>
+        <w:rPr>
+          <w:color w:val="4472C4" w:themeColor="accent1"/>
+          <w:sz w:val="40"/>
+          <w:szCs w:val="40"/>
+          <w:lang w:val="en-GB"/>
+        </w:rPr>
+        <w:t>Document analysis</w:t>
+      </w:r>
+    </w:p>
+    <w:p>
+      <w:pPr>
+        <w:pStyle w:val="Title"/>
+        <w:rPr>
+          <w:color w:val="4472C4" w:themeColor="accent1"/>
+          <w:sz w:val="40"/>
+          <w:szCs w:val="40"/>
+          <w:lang w:val="en-GB"/>
+        </w:rPr>
+      </w:pPr>
+      <w:r>
+        <w:rPr>
+          <w:color w:val="4472C4" w:themeColor="accent1"/>
+          <w:sz w:val="40"/>
+          <w:szCs w:val="40"/>
+          <w:lang w:val="en-GB"/>
+        </w:rPr>
+        <w:t>System test</w:t>
       </w:r>
     </w:p>
     <w:p>
@@ -9231,7 +9822,7 @@
         </w:rPr>
         <w:t xml:space="preserve">ICT research methods. (2022, June 10). https://ictresearchmethods.nl/. Retrieved February 17, 2023, from </w:t>
       </w:r>
-      <w:hyperlink r:id="rId24" w:history="1">
+      <w:hyperlink r:id="rId25" w:history="1">
         <w:r>
           <w:rPr>
             <w:rStyle w:val="Hyperlink"/>
@@ -9283,7 +9874,7 @@
         </w:rPr>
         <w:t xml:space="preserve">Wikipedia contributors. (2023, February 5). IBM AS/400. Wikipedia. Retrieved February 22, 2023, from </w:t>
       </w:r>
-      <w:hyperlink r:id="rId25" w:history="1">
+      <w:hyperlink r:id="rId26" w:history="1">
         <w:r>
           <w:rPr>
             <w:rStyle w:val="Hyperlink"/>
@@ -9342,7 +9933,7 @@
         </w:rPr>
         <w:t xml:space="preserve">International Business Machines Corporation (IBM). (2021, April 14). Spooled files. Retrieved February 22, 2023, from </w:t>
       </w:r>
-      <w:hyperlink r:id="rId26" w:history="1">
+      <w:hyperlink r:id="rId27" w:history="1">
         <w:r>
           <w:rPr>
             <w:rStyle w:val="Hyperlink"/>
@@ -9376,22 +9967,63 @@
           <w:lang w:val="en-GB"/>
         </w:rPr>
       </w:pPr>
+      <w:proofErr w:type="spellStart"/>
       <w:r>
         <w:rPr>
           <w:sz w:val="22"/>
           <w:szCs w:val="18"/>
         </w:rPr>
-        <w:t xml:space="preserve">Kofax. (n.d.). Kofax RPA. https://docshield.kofax.com/. </w:t>
-      </w:r>
+        <w:t>Kofax</w:t>
+      </w:r>
+      <w:proofErr w:type="spellEnd"/>
       <w:r>
         <w:rPr>
           <w:sz w:val="22"/>
           <w:szCs w:val="18"/>
+        </w:rPr>
+        <w:t>. (</w:t>
+      </w:r>
+      <w:proofErr w:type="spellStart"/>
+      <w:r>
+        <w:rPr>
+          <w:sz w:val="22"/>
+          <w:szCs w:val="18"/>
+        </w:rPr>
+        <w:t>n.d</w:t>
+      </w:r>
+      <w:proofErr w:type="spellEnd"/>
+      <w:r>
+        <w:rPr>
+          <w:sz w:val="22"/>
+          <w:szCs w:val="18"/>
+        </w:rPr>
+        <w:t xml:space="preserve">.). </w:t>
+      </w:r>
+      <w:proofErr w:type="spellStart"/>
+      <w:r>
+        <w:rPr>
+          <w:sz w:val="22"/>
+          <w:szCs w:val="18"/>
+        </w:rPr>
+        <w:t>Kofax</w:t>
+      </w:r>
+      <w:proofErr w:type="spellEnd"/>
+      <w:r>
+        <w:rPr>
+          <w:sz w:val="22"/>
+          <w:szCs w:val="18"/>
+        </w:rPr>
+        <w:t xml:space="preserve"> RPA. https://docshield.kofax.com/. </w:t>
+      </w:r>
+      <w:r>
+        <w:rPr>
+          <w:sz w:val="22"/>
+          <w:szCs w:val="18"/>
           <w:lang w:val="en-GB"/>
         </w:rPr>
         <w:t xml:space="preserve">Retrieved February 22, 2023, from </w:t>
       </w:r>
-      <w:hyperlink r:id="rId27" w:history="1">
+      <w:hyperlink r:id="rId28" w:history="1">
         <w:r>
           <w:rPr>
             <w:rStyle w:val="Hyperlink"/>
@@ -9438,9 +10070,27 @@
           <w:szCs w:val="18"/>
           <w:lang w:val="en-GB"/>
         </w:rPr>
-        <w:t xml:space="preserve">Top 6 Robotic Process Automation Best Practices for Maximum Gain – CiGen. (2020, September 22). Cigen.com. Retrieved March 10, 2023, from </w:t>
-      </w:r>
-      <w:hyperlink r:id="rId28" w:history="1">
+        <w:t xml:space="preserve">Top 6 Robotic Process Automation Best Practices for Maximum Gain – </w:t>
+      </w:r>
+      <w:proofErr w:type="spellStart"/>
+      <w:r>
+        <w:rPr>
+          <w:sz w:val="22"/>
+          <w:szCs w:val="18"/>
+          <w:lang w:val="en-GB"/>
+        </w:rPr>
+        <w:t>CiGen</w:t>
+      </w:r>
+      <w:proofErr w:type="spellEnd"/>
+      <w:r>
+        <w:rPr>
+          <w:sz w:val="22"/>
+          <w:szCs w:val="18"/>
+          <w:lang w:val="en-GB"/>
+        </w:rPr>
+        <w:t xml:space="preserve">. (2020, September 22). Cigen.com. Retrieved March 10, 2023, from </w:t>
+      </w:r>
+      <w:hyperlink r:id="rId29" w:history="1">
         <w:r>
           <w:rPr>
             <w:rStyle w:val="Hyperlink"/>
@@ -9491,7 +10141,7 @@
         </w:rPr>
         <w:t xml:space="preserve">Cullen, K. (2022, December 13). Eight best practices for RPA developers. www.cai.io. Retrieved March 14, 2023, from </w:t>
       </w:r>
-      <w:hyperlink r:id="rId29" w:history="1">
+      <w:hyperlink r:id="rId30" w:history="1">
         <w:r>
           <w:rPr>
             <w:rStyle w:val="Hyperlink"/>
@@ -9543,9 +10193,27 @@
           <w:szCs w:val="18"/>
           <w:lang w:val="en-GB"/>
         </w:rPr>
-        <w:t xml:space="preserve">Kaur, J. (2022, December 15). Understanding Best Practices of RPA and its Challenges. XenonStack. Retrieved March 15, 2023, from </w:t>
-      </w:r>
-      <w:hyperlink r:id="rId30" w:history="1">
+        <w:t xml:space="preserve">Kaur, J. (2022, December 15). Understanding Best Practices of RPA and its Challenges. </w:t>
+      </w:r>
+      <w:proofErr w:type="spellStart"/>
+      <w:r>
+        <w:rPr>
+          <w:sz w:val="22"/>
+          <w:szCs w:val="18"/>
+          <w:lang w:val="en-GB"/>
+        </w:rPr>
+        <w:t>XenonStack</w:t>
+      </w:r>
+      <w:proofErr w:type="spellEnd"/>
+      <w:r>
+        <w:rPr>
+          <w:sz w:val="22"/>
+          <w:szCs w:val="18"/>
+          <w:lang w:val="en-GB"/>
+        </w:rPr>
+        <w:t xml:space="preserve">. Retrieved March 15, 2023, from </w:t>
+      </w:r>
+      <w:hyperlink r:id="rId31" w:history="1">
         <w:r>
           <w:rPr>
             <w:rStyle w:val="Hyperlink"/>
@@ -9605,7 +10273,7 @@
         </w:rPr>
         <w:t xml:space="preserve"> </w:t>
       </w:r>
-      <w:hyperlink r:id="rId31" w:history="1">
+      <w:hyperlink r:id="rId32" w:history="1">
         <w:r>
           <w:rPr>
             <w:rStyle w:val="Hyperlink"/>
@@ -9645,9 +10313,10 @@
           <w:numId w:val="15"/>
         </w:numPr>
         <w:rPr>
-          <w:rStyle w:val="Hyperlink"/>
+          <w:color w:val="0563C1" w:themeColor="hyperlink"/>
           <w:sz w:val="20"/>
           <w:szCs w:val="16"/>
+          <w:u w:val="single"/>
           <w:lang w:val="en-GB"/>
         </w:rPr>
       </w:pPr>
@@ -9657,9 +10326,27 @@
           <w:szCs w:val="18"/>
           <w:lang w:val="en-GB"/>
         </w:rPr>
-        <w:t xml:space="preserve">Wikipedia contributors. (2022, December 20). MoSCoW method. Wikipedia. Retrieved March 22, 2023, from </w:t>
-      </w:r>
-      <w:hyperlink r:id="rId32" w:history="1">
+        <w:t xml:space="preserve">Wikipedia contributors. (2022, December 20). </w:t>
+      </w:r>
+      <w:proofErr w:type="spellStart"/>
+      <w:r>
+        <w:rPr>
+          <w:sz w:val="22"/>
+          <w:szCs w:val="18"/>
+          <w:lang w:val="en-GB"/>
+        </w:rPr>
+        <w:t>MoSCoW</w:t>
+      </w:r>
+      <w:proofErr w:type="spellEnd"/>
+      <w:r>
+        <w:rPr>
+          <w:sz w:val="22"/>
+          <w:szCs w:val="18"/>
+          <w:lang w:val="en-GB"/>
+        </w:rPr>
+        <w:t xml:space="preserve"> method. Wikipedia. Retrieved March 22, 2023, from </w:t>
+      </w:r>
+      <w:hyperlink r:id="rId33" w:history="1">
         <w:r>
           <w:rPr>
             <w:rStyle w:val="Hyperlink"/>
@@ -9679,8 +10366,59 @@
         <w:t xml:space="preserve"> </w:t>
       </w:r>
     </w:p>
+    <w:p>
+      <w:pPr>
+        <w:pStyle w:val="ListParagraph"/>
+        <w:rPr>
+          <w:rStyle w:val="Hyperlink"/>
+          <w:sz w:val="20"/>
+          <w:szCs w:val="16"/>
+          <w:lang w:val="en-GB"/>
+        </w:rPr>
+      </w:pPr>
+    </w:p>
+    <w:p>
+      <w:pPr>
+        <w:pStyle w:val="ListParagraph"/>
+        <w:numPr>
+          <w:ilvl w:val="0"/>
+          <w:numId w:val="15"/>
+        </w:numPr>
+        <w:rPr>
+          <w:rStyle w:val="Hyperlink"/>
+          <w:sz w:val="20"/>
+          <w:szCs w:val="16"/>
+          <w:lang w:val="en-GB"/>
+        </w:rPr>
+      </w:pPr>
+      <w:r>
+        <w:rPr>
+          <w:sz w:val="22"/>
+          <w:szCs w:val="18"/>
+          <w:lang w:val="en-GB"/>
+        </w:rPr>
+        <w:t>Learn About Functional Decomposition | Chegg.com. (n.d.). Chegg.com. Retrieved March 30, 2023, f</w:t>
+      </w:r>
+      <w:r>
+        <w:rPr>
+          <w:sz w:val="22"/>
+          <w:szCs w:val="22"/>
+          <w:lang w:val="en-GB"/>
+        </w:rPr>
+        <w:t xml:space="preserve">rom </w:t>
+      </w:r>
+      <w:r>
+        <w:rPr>
+          <w:rStyle w:val="Hyperlink"/>
+          <w:sz w:val="22"/>
+          <w:szCs w:val="22"/>
+          <w:lang w:val="en-GB"/>
+        </w:rPr>
+        <w:t>https://www.chegg.com/learn/topic/functional-decomposition</w:t>
+      </w:r>
+    </w:p>
     <w:sectPr>
-      <w:footerReference w:type="default" r:id="rId33"/>
+      <w:footerReference w:type="default" r:id="rId34"/>
       <w:pgSz w:w="11906" w:h="16838"/>
       <w:pgMar w:top="1417" w:right="1417" w:bottom="1417" w:left="1417" w:header="708" w:footer="708" w:gutter="0"/>
       <w:cols w:space="708"/>
@@ -10171,8 +10909,29 @@
       <w:r>
         <w:t xml:space="preserve"> </w:t>
       </w:r>
-      <w:r>
-        <w:t xml:space="preserve">Kofax. (n.d.). Kofax RPA. https://docshield.kofax.com/. </w:t>
+      <w:proofErr w:type="spellStart"/>
+      <w:r>
+        <w:t>Kofax</w:t>
+      </w:r>
+      <w:proofErr w:type="spellEnd"/>
+      <w:r>
+        <w:t>. (</w:t>
+      </w:r>
+      <w:proofErr w:type="spellStart"/>
+      <w:r>
+        <w:t>n.d</w:t>
+      </w:r>
+      <w:proofErr w:type="spellEnd"/>
+      <w:r>
+        <w:t xml:space="preserve">.). </w:t>
+      </w:r>
+      <w:proofErr w:type="spellStart"/>
+      <w:r>
+        <w:t>Kofax</w:t>
+      </w:r>
+      <w:proofErr w:type="spellEnd"/>
+      <w:r>
+        <w:t xml:space="preserve"> RPA. https://docshield.kofax.com/. </w:t>
       </w:r>
       <w:r>
         <w:rPr>
@@ -10209,7 +10968,21 @@
         <w:rPr>
           <w:lang w:val="en-US"/>
         </w:rPr>
-        <w:t xml:space="preserve"> UML Activity Diagram Tutorial. (n.d.). Lucidchart. Retrieved February 23, 2023, from </w:t>
+        <w:t xml:space="preserve"> UML Activity Diagram Tutorial. (n.d.). </w:t>
+      </w:r>
+      <w:proofErr w:type="spellStart"/>
+      <w:r>
+        <w:rPr>
+          <w:lang w:val="en-US"/>
+        </w:rPr>
+        <w:t>Lucidchart</w:t>
+      </w:r>
+      <w:proofErr w:type="spellEnd"/>
+      <w:r>
+        <w:rPr>
+          <w:lang w:val="en-US"/>
+        </w:rPr>
+        <w:t xml:space="preserve">. Retrieved February 23, 2023, from </w:t>
       </w:r>
       <w:hyperlink r:id="rId5" w:history="1">
         <w:r>
@@ -10246,7 +11019,21 @@
         <w:rPr>
           <w:lang w:val="en-GB"/>
         </w:rPr>
-        <w:t xml:space="preserve"> Kaur, J. (2022, December 15). Understanding Best Practices of RPA and its Challenges. XenonStack. Retrieved March 15, 2023, from </w:t>
+        <w:t xml:space="preserve"> Kaur, J. (2022, December 15). Understanding Best Practices of RPA and its Challenges. </w:t>
+      </w:r>
+      <w:proofErr w:type="spellStart"/>
+      <w:r>
+        <w:rPr>
+          <w:lang w:val="en-GB"/>
+        </w:rPr>
+        <w:t>XenonStack</w:t>
+      </w:r>
+      <w:proofErr w:type="spellEnd"/>
+      <w:r>
+        <w:rPr>
+          <w:lang w:val="en-GB"/>
+        </w:rPr>
+        <w:t xml:space="preserve">. Retrieved March 15, 2023, from </w:t>
       </w:r>
       <w:hyperlink r:id="rId6" w:history="1">
         <w:r>
@@ -10320,15 +11107,66 @@
         <w:rPr>
           <w:lang w:val="en-GB"/>
         </w:rPr>
+        <w:t xml:space="preserve"> Learn About Functional Decomposition | Chegg.com. (n.d.). Chegg.com. Retrieved March 30, 2023, from </w:t>
+      </w:r>
+      <w:hyperlink r:id="rId8" w:history="1">
+        <w:r>
+          <w:rPr>
+            <w:rStyle w:val="Hyperlink"/>
+            <w:lang w:val="en-GB"/>
+          </w:rPr>
+          <w:t>https://www.chegg.com/learn/topic/functional-decomposition</w:t>
+        </w:r>
+      </w:hyperlink>
+      <w:r>
+        <w:rPr>
+          <w:lang w:val="en-GB"/>
+        </w:rPr>
         <w:t xml:space="preserve"> </w:t>
       </w:r>
-      <w:r>
-        <w:rPr>
-          <w:lang w:val="en-GB"/>
-        </w:rPr>
-        <w:t xml:space="preserve">Wikipedia contributors. (2022, December 20). MoSCoW method. Wikipedia. Retrieved March 22, 2023, from </w:t>
-      </w:r>
-      <w:hyperlink r:id="rId8" w:history="1">
+    </w:p>
+  </w:footnote>
+  <w:footnote w:id="9">
+    <w:p>
+      <w:pPr>
+        <w:pStyle w:val="FootnoteText"/>
+        <w:rPr>
+          <w:lang w:val="en-GB"/>
+        </w:rPr>
+      </w:pPr>
+      <w:r>
+        <w:rPr>
+          <w:rStyle w:val="FootnoteReference"/>
+        </w:rPr>
+        <w:footnoteRef/>
+      </w:r>
+      <w:r>
+        <w:rPr>
+          <w:lang w:val="en-GB"/>
+        </w:rPr>
+        <w:t xml:space="preserve"> </w:t>
+      </w:r>
+      <w:r>
+        <w:rPr>
+          <w:lang w:val="en-GB"/>
+        </w:rPr>
+        <w:t xml:space="preserve">Wikipedia contributors. (2022, December 20). </w:t>
+      </w:r>
+      <w:proofErr w:type="spellStart"/>
+      <w:r>
+        <w:rPr>
+          <w:lang w:val="en-GB"/>
+        </w:rPr>
+        <w:t>MoSCoW</w:t>
+      </w:r>
+      <w:proofErr w:type="spellEnd"/>
+      <w:r>
+        <w:rPr>
+          <w:lang w:val="en-GB"/>
+        </w:rPr>
+        <w:t xml:space="preserve"> method. Wikipedia. Retrieved March 22, 2023, from </w:t>
+      </w:r>
+      <w:hyperlink r:id="rId9" w:history="1">
         <w:r>
           <w:rPr>
             <w:rStyle w:val="Hyperlink"/>

</xml_diff>

<commit_message>
Changes on research mostly
</commit_message>
<xml_diff>
--- a/2. Research/Research document.docx
+++ b/2. Research/Research document.docx
@@ -1,6 +1,6 @@
 
 <file path=word/document.xml><?xml version="1.0" encoding="utf-8"?>
-<w:document xmlns:wpc="http://schemas.microsoft.com/office/word/2010/wordprocessingCanvas" xmlns:cx="http://schemas.microsoft.com/office/drawing/2014/chartex" xmlns:cx1="http://schemas.microsoft.com/office/drawing/2015/9/8/chartex" xmlns:cx2="http://schemas.microsoft.com/office/drawing/2015/10/21/chartex" xmlns:cx3="http://schemas.microsoft.com/office/drawing/2016/5/9/chartex" xmlns:cx4="http://schemas.microsoft.com/office/drawing/2016/5/10/chartex" xmlns:cx5="http://schemas.microsoft.com/office/drawing/2016/5/11/chartex" xmlns:cx6="http://schemas.microsoft.com/office/drawing/2016/5/12/chartex" xmlns:cx7="http://schemas.microsoft.com/office/drawing/2016/5/13/chartex" xmlns:cx8="http://schemas.microsoft.com/office/drawing/2016/5/14/chartex" xmlns:mc="http://schemas.openxmlformats.org/markup-compatibility/2006" xmlns:aink="http://schemas.microsoft.com/office/drawing/2016/ink" xmlns:am3d="http://schemas.microsoft.com/office/drawing/2017/model3d" xmlns:o="urn:schemas-microsoft-com:office:office" xmlns:oel="http://schemas.microsoft.com/office/2019/extlst" xmlns:r="http://schemas.openxmlformats.org/officeDocument/2006/relationships" xmlns:m="http://schemas.openxmlformats.org/officeDocument/2006/math" xmlns:v="urn:schemas-microsoft-com:vml" xmlns:wp14="http://schemas.microsoft.com/office/word/2010/wordprocessingDrawing" xmlns:wp="http://schemas.openxmlformats.org/drawingml/2006/wordprocessingDrawing" xmlns:w10="urn:schemas-microsoft-com:office:word" xmlns:w="http://schemas.openxmlformats.org/wordprocessingml/2006/main" xmlns:w14="http://schemas.microsoft.com/office/word/2010/wordml" xmlns:w15="http://schemas.microsoft.com/office/word/2012/wordml" xmlns:w16cex="http://schemas.microsoft.com/office/word/2018/wordml/cex" xmlns:w16cid="http://schemas.microsoft.com/office/word/2016/wordml/cid" xmlns:w16="http://schemas.microsoft.com/office/word/2018/wordml" xmlns:w16sdtdh="http://schemas.microsoft.com/office/word/2020/wordml/sdtdatahash" xmlns:w16se="http://schemas.microsoft.com/office/word/2015/wordml/symex" xmlns:wpg="http://schemas.microsoft.com/office/word/2010/wordprocessingGroup" xmlns:wpi="http://schemas.microsoft.com/office/word/2010/wordprocessingInk" xmlns:wne="http://schemas.microsoft.com/office/word/2006/wordml" xmlns:wps="http://schemas.microsoft.com/office/word/2010/wordprocessingShape" mc:Ignorable="w14 w15 w16se w16cid w16 w16cex w16sdtdh wp14">
+<w:document xmlns:wpc="http://schemas.microsoft.com/office/word/2010/wordprocessingCanvas" xmlns:cx="http://schemas.microsoft.com/office/drawing/2014/chartex" xmlns:cx1="http://schemas.microsoft.com/office/drawing/2015/9/8/chartex" xmlns:cx2="http://schemas.microsoft.com/office/drawing/2015/10/21/chartex" xmlns:cx3="http://schemas.microsoft.com/office/drawing/2016/5/9/chartex" xmlns:cx4="http://schemas.microsoft.com/office/drawing/2016/5/10/chartex" xmlns:cx5="http://schemas.microsoft.com/office/drawing/2016/5/11/chartex" xmlns:cx6="http://schemas.microsoft.com/office/drawing/2016/5/12/chartex" xmlns:cx7="http://schemas.microsoft.com/office/drawing/2016/5/13/chartex" xmlns:cx8="http://schemas.microsoft.com/office/drawing/2016/5/14/chartex" xmlns:mc="http://schemas.openxmlformats.org/markup-compatibility/2006" xmlns:aink="http://schemas.microsoft.com/office/drawing/2016/ink" xmlns:am3d="http://schemas.microsoft.com/office/drawing/2017/model3d" xmlns:o="urn:schemas-microsoft-com:office:office" xmlns:oel="http://schemas.microsoft.com/office/2019/extlst" xmlns:r="http://schemas.openxmlformats.org/officeDocument/2006/relationships" xmlns:m="http://schemas.openxmlformats.org/officeDocument/2006/math" xmlns:v="urn:schemas-microsoft-com:vml" xmlns:wp14="http://schemas.microsoft.com/office/word/2010/wordprocessingDrawing" xmlns:wp="http://schemas.openxmlformats.org/drawingml/2006/wordprocessingDrawing" xmlns:w10="urn:schemas-microsoft-com:office:word" xmlns:w="http://schemas.openxmlformats.org/wordprocessingml/2006/main" xmlns:w14="http://schemas.microsoft.com/office/word/2010/wordml" xmlns:w15="http://schemas.microsoft.com/office/word/2012/wordml" xmlns:w16cex="http://schemas.microsoft.com/office/word/2018/wordml/cex" xmlns:w16cid="http://schemas.microsoft.com/office/word/2016/wordml/cid" xmlns:w16="http://schemas.microsoft.com/office/word/2018/wordml" xmlns:w16du="http://schemas.microsoft.com/office/word/2023/wordml/word16du" xmlns:w16sdtdh="http://schemas.microsoft.com/office/word/2020/wordml/sdtdatahash" xmlns:w16se="http://schemas.microsoft.com/office/word/2015/wordml/symex" xmlns:wpg="http://schemas.microsoft.com/office/word/2010/wordprocessingGroup" xmlns:wpi="http://schemas.microsoft.com/office/word/2010/wordprocessingInk" xmlns:wne="http://schemas.microsoft.com/office/word/2006/wordml" xmlns:wps="http://schemas.microsoft.com/office/word/2010/wordprocessingShape" mc:Ignorable="w14 w15 w16se w16cid w16 w16cex w16sdtdh wp14">
   <w:body>
     <w:p>
       <w:pPr>
@@ -19,7 +19,7 @@
             <v:stroke joinstyle="miter"/>
             <v:path gradientshapeok="t" o:connecttype="rect"/>
           </v:shapetype>
-          <v:shape id="Tekstvak 5" o:spid="_x0000_s2051" type="#_x0000_t202" style="position:absolute;margin-left:497.75pt;margin-top:616.75pt;width:150.75pt;height:80.4pt;z-index:251664384;visibility:visible;mso-wrap-style:square;mso-width-percent:0;mso-height-percent:0;mso-wrap-distance-left:9pt;mso-wrap-distance-top:0;mso-wrap-distance-right:9pt;mso-wrap-distance-bottom:0;mso-position-horizontal:right;mso-position-horizontal-relative:margin;mso-position-vertical:absolute;mso-position-vertical-relative:text;mso-width-percent:0;mso-height-percent:0;mso-width-relative:margin;mso-height-relative:margin;v-text-anchor:top" o:gfxdata="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" fillcolor="white [3201]" strokeweight=".5pt">
+          <v:shape id="Tekstvak 5" o:spid="_x0000_s2051" type="#_x0000_t202" style="position:absolute;margin-left:995.5pt;margin-top:616.75pt;width:150.75pt;height:80.4pt;z-index:251664384;visibility:visible;mso-wrap-style:square;mso-width-percent:0;mso-height-percent:0;mso-wrap-distance-left:9pt;mso-wrap-distance-top:0;mso-wrap-distance-right:9pt;mso-wrap-distance-bottom:0;mso-position-horizontal:right;mso-position-horizontal-relative:margin;mso-position-vertical:absolute;mso-position-vertical-relative:text;mso-width-percent:0;mso-height-percent:0;mso-width-relative:margin;mso-height-relative:margin;v-text-anchor:top" o:gfxdata="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" fillcolor="white [3201]" strokeweight=".5pt">
             <v:textbox>
               <w:txbxContent>
                 <w:p>
@@ -4211,34 +4211,19 @@
         <w:rPr>
           <w:lang w:val="en-GB"/>
         </w:rPr>
-        <w:t xml:space="preserve">In this case, one approach would be to conduct another </w:t>
-      </w:r>
-      <w:r>
-        <w:rPr>
-          <w:u w:val="single"/>
-          <w:lang w:val="en-GB"/>
-        </w:rPr>
-        <w:t>interview</w:t>
-      </w:r>
-      <w:r>
-        <w:rPr>
-          <w:lang w:val="en-GB"/>
-        </w:rPr>
-        <w:t xml:space="preserve"> with the PO to gain a better understanding of the company's specific requirements for improving automation. This would allow for a more targeted approach to optimization that addresses the specific needs of the company.</w:t>
-      </w:r>
-    </w:p>
-    <w:p>
-      <w:pPr>
-        <w:spacing w:after="160" w:line="259" w:lineRule="auto"/>
-        <w:rPr>
-          <w:lang w:val="en-GB"/>
-        </w:rPr>
-      </w:pPr>
-      <w:r>
-        <w:rPr>
-          <w:lang w:val="en-GB"/>
-        </w:rPr>
-        <w:t xml:space="preserve">Additionally, </w:t>
+        <w:t>In this case</w:t>
+      </w:r>
+      <w:r>
+        <w:rPr>
+          <w:lang w:val="en-GB"/>
+        </w:rPr>
+        <w:t>, a</w:t>
+      </w:r>
+      <w:r>
+        <w:rPr>
+          <w:lang w:val="en-GB"/>
+        </w:rPr>
+        <w:t xml:space="preserve">dditional </w:t>
       </w:r>
       <w:r>
         <w:rPr>
@@ -4439,6 +4424,30 @@
         </w:rPr>
         <w:t xml:space="preserve"> with the company's RPA specialist to gain valuable insights and support for this sub-question. This can help to ensure that the proposed solutions are aligned with the company's current automation capabilities.</w:t>
       </w:r>
+    </w:p>
+    <w:p>
+      <w:pPr>
+        <w:spacing w:after="160" w:line="259" w:lineRule="auto"/>
+        <w:rPr>
+          <w:lang w:val="en-GB"/>
+        </w:rPr>
+      </w:pPr>
+    </w:p>
+    <w:p>
+      <w:pPr>
+        <w:spacing w:after="160" w:line="259" w:lineRule="auto"/>
+        <w:rPr>
+          <w:lang w:val="en-GB"/>
+        </w:rPr>
+      </w:pPr>
+    </w:p>
+    <w:p>
+      <w:pPr>
+        <w:spacing w:after="160" w:line="259" w:lineRule="auto"/>
+        <w:rPr>
+          <w:lang w:val="en-GB"/>
+        </w:rPr>
+      </w:pPr>
     </w:p>
     <w:p>
       <w:pPr>
@@ -7581,7 +7590,19 @@
         <w:rPr>
           <w:lang w:val="en-GB"/>
         </w:rPr>
-        <w:t>crashes during tasks it needs to preform,</w:t>
+        <w:t xml:space="preserve">crashes during tasks it needs to </w:t>
+      </w:r>
+      <w:r>
+        <w:rPr>
+          <w:lang w:val="en-GB"/>
+        </w:rPr>
+        <w:t>perform</w:t>
+      </w:r>
+      <w:r>
+        <w:rPr>
+          <w:lang w:val="en-GB"/>
+        </w:rPr>
+        <w:t>,</w:t>
       </w:r>
       <w:r>
         <w:rPr>
@@ -9231,17 +9252,26 @@
         <w:t xml:space="preserve"> overview of the process and its functionalities. An alternative solution must be able to execute these functionalities as well. The functional decomposition is based on the principles of the DOT framework, and its outcome can be seen in Figure 13.</w:t>
       </w:r>
     </w:p>
-    <w:p/>
+    <w:p>
+      <w:pPr>
+        <w:rPr>
+          <w:lang w:val="en-GB"/>
+        </w:rPr>
+      </w:pPr>
+    </w:p>
     <w:p>
       <w:pPr>
         <w:keepNext/>
       </w:pPr>
       <w:r>
+        <w:rPr>
+          <w:noProof/>
+        </w:rPr>
         <w:drawing>
-          <wp:inline distT="0" distB="0" distL="0" distR="0" wp14:anchorId="306909C4" wp14:editId="2504689A">
-            <wp:extent cx="5760720" cy="3552190"/>
+          <wp:inline distT="0" distB="0" distL="0" distR="0" wp14:anchorId="72157BA8" wp14:editId="7BCD920A">
+            <wp:extent cx="5760720" cy="3585210"/>
             <wp:effectExtent l="0" t="0" r="0" b="0"/>
-            <wp:docPr id="1602442662" name="Picture 1" descr="Diagram&#10;&#10;Description automatically generated"/>
+            <wp:docPr id="1947065947" name="Picture 1" descr="Diagram&#10;&#10;Description automatically generated"/>
             <wp:cNvGraphicFramePr>
               <a:graphicFrameLocks xmlns:a="http://schemas.openxmlformats.org/drawingml/2006/main" noChangeAspect="1"/>
             </wp:cNvGraphicFramePr>
@@ -9249,7 +9279,7 @@
               <a:graphicData uri="http://schemas.openxmlformats.org/drawingml/2006/picture">
                 <pic:pic xmlns:pic="http://schemas.openxmlformats.org/drawingml/2006/picture">
                   <pic:nvPicPr>
-                    <pic:cNvPr id="1602442662" name="Picture 1" descr="Diagram&#10;&#10;Description automatically generated"/>
+                    <pic:cNvPr id="1947065947" name="Picture 1" descr="Diagram&#10;&#10;Description automatically generated"/>
                     <pic:cNvPicPr/>
                   </pic:nvPicPr>
                   <pic:blipFill>
@@ -9261,7 +9291,7 @@
                   <pic:spPr>
                     <a:xfrm>
                       <a:off x="0" y="0"/>
-                      <a:ext cx="5760720" cy="3552190"/>
+                      <a:ext cx="5760720" cy="3585210"/>
                     </a:xfrm>
                     <a:prstGeom prst="rect">
                       <a:avLst/>
@@ -9277,44 +9307,55 @@
     <w:p>
       <w:pPr>
         <w:pStyle w:val="Caption"/>
-      </w:pPr>
-      <w:proofErr w:type="spellStart"/>
-      <w:r>
-        <w:t>Figure</w:t>
-      </w:r>
-      <w:proofErr w:type="spellEnd"/>
-      <w:r>
-        <w:t xml:space="preserve"> </w:t>
-      </w:r>
-      <w:fldSimple w:instr=" SEQ Figure \* ARABIC ">
-        <w:r>
-          <w:rPr>
-            <w:noProof/>
-          </w:rPr>
-          <w:t>13</w:t>
-        </w:r>
-      </w:fldSimple>
-      <w:r>
-        <w:t xml:space="preserve"> </w:t>
-      </w:r>
-      <w:proofErr w:type="spellStart"/>
-      <w:r>
-        <w:t>Functional</w:t>
-      </w:r>
-      <w:proofErr w:type="spellEnd"/>
-      <w:r>
-        <w:t xml:space="preserve"> </w:t>
-      </w:r>
-      <w:proofErr w:type="spellStart"/>
-      <w:r>
-        <w:t>Decomposition</w:t>
-      </w:r>
-      <w:proofErr w:type="spellEnd"/>
-      <w:r>
-        <w:t xml:space="preserve"> Diagram</w:t>
-      </w:r>
-    </w:p>
-    <w:p/>
+        <w:rPr>
+          <w:lang w:val="en-GB"/>
+        </w:rPr>
+      </w:pPr>
+      <w:r>
+        <w:rPr>
+          <w:lang w:val="en-GB"/>
+        </w:rPr>
+        <w:t xml:space="preserve">Figure </w:t>
+      </w:r>
+      <w:r>
+        <w:fldChar w:fldCharType="begin"/>
+      </w:r>
+      <w:r>
+        <w:rPr>
+          <w:lang w:val="en-GB"/>
+        </w:rPr>
+        <w:instrText xml:space="preserve"> SEQ Figure \* ARABIC </w:instrText>
+      </w:r>
+      <w:r>
+        <w:fldChar w:fldCharType="separate"/>
+      </w:r>
+      <w:r>
+        <w:rPr>
+          <w:noProof/>
+          <w:lang w:val="en-GB"/>
+        </w:rPr>
+        <w:t>13</w:t>
+      </w:r>
+      <w:r>
+        <w:rPr>
+          <w:noProof/>
+        </w:rPr>
+        <w:fldChar w:fldCharType="end"/>
+      </w:r>
+      <w:r>
+        <w:rPr>
+          <w:lang w:val="en-GB"/>
+        </w:rPr>
+        <w:t xml:space="preserve"> Functional Decomposition Diagram</w:t>
+      </w:r>
+    </w:p>
+    <w:p>
+      <w:pPr>
+        <w:rPr>
+          <w:lang w:val="en-GB"/>
+        </w:rPr>
+      </w:pPr>
+    </w:p>
     <w:p>
       <w:pPr>
         <w:pStyle w:val="Title"/>
@@ -9433,7 +9474,9 @@
           <w:numId w:val="24"/>
         </w:numPr>
         <w:rPr>
-          <w:rStyle w:val="IntenseEmphasis"/>
+          <w:i/>
+          <w:iCs/>
+          <w:color w:val="4472C4" w:themeColor="accent1"/>
           <w:lang w:val="en-GB"/>
         </w:rPr>
       </w:pPr>
@@ -9463,8 +9506,550 @@
           <w:szCs w:val="40"/>
           <w:lang w:val="en-GB"/>
         </w:rPr>
-        <w:t>Interview</w:t>
-      </w:r>
+        <w:t>Document analysis</w:t>
+      </w:r>
+    </w:p>
+    <w:p>
+      <w:pPr>
+        <w:rPr>
+          <w:lang w:val="en-GB"/>
+        </w:rPr>
+      </w:pPr>
+      <w:r>
+        <w:rPr>
+          <w:lang w:val="en-GB"/>
+        </w:rPr>
+        <w:t>B</w:t>
+      </w:r>
+      <w:r>
+        <w:rPr>
+          <w:lang w:val="en-GB"/>
+        </w:rPr>
+        <w:t>y examining the</w:t>
+      </w:r>
+      <w:r>
+        <w:rPr>
+          <w:lang w:val="en-GB"/>
+        </w:rPr>
+        <w:t xml:space="preserve"> ava</w:t>
+      </w:r>
+      <w:r>
+        <w:rPr>
+          <w:lang w:val="en-GB"/>
+        </w:rPr>
+        <w:t>ilable documents from the company and</w:t>
+      </w:r>
+      <w:r>
+        <w:rPr>
+          <w:lang w:val="en-GB"/>
+        </w:rPr>
+        <w:t xml:space="preserve"> </w:t>
+      </w:r>
+      <w:r>
+        <w:rPr>
+          <w:lang w:val="en-GB"/>
+        </w:rPr>
+        <w:t xml:space="preserve">results of </w:t>
+      </w:r>
+      <w:r>
+        <w:rPr>
+          <w:lang w:val="en-GB"/>
+        </w:rPr>
+        <w:t>previous research questions</w:t>
+      </w:r>
+      <w:r>
+        <w:rPr>
+          <w:lang w:val="en-GB"/>
+        </w:rPr>
+        <w:t xml:space="preserve"> </w:t>
+      </w:r>
+      <w:r>
+        <w:rPr>
+          <w:lang w:val="en-GB"/>
+        </w:rPr>
+        <w:t>i</w:t>
+      </w:r>
+      <w:r>
+        <w:rPr>
+          <w:lang w:val="en-GB"/>
+        </w:rPr>
+        <w:t>t is now clear that there are several areas in</w:t>
+      </w:r>
+      <w:r>
+        <w:rPr>
+          <w:lang w:val="en-GB"/>
+        </w:rPr>
+        <w:t xml:space="preserve"> the</w:t>
+      </w:r>
+      <w:r>
+        <w:rPr>
+          <w:lang w:val="en-GB"/>
+        </w:rPr>
+        <w:t xml:space="preserve"> robotic process automation to improve effectiveness. When looking at the effectiveness of the </w:t>
+      </w:r>
+      <w:r>
+        <w:rPr>
+          <w:lang w:val="en-GB"/>
+        </w:rPr>
+        <w:t>ro</w:t>
+      </w:r>
+      <w:r>
+        <w:rPr>
+          <w:lang w:val="en-GB"/>
+        </w:rPr>
+        <w:t xml:space="preserve">bot, it is clear that it simply does not always perform optimally. </w:t>
+      </w:r>
+      <w:r>
+        <w:rPr>
+          <w:lang w:val="en-GB"/>
+        </w:rPr>
+        <w:t>Next to that</w:t>
+      </w:r>
+      <w:r>
+        <w:rPr>
+          <w:lang w:val="en-GB"/>
+        </w:rPr>
+        <w:t xml:space="preserve">, it is difficult to debug problems and it is indicated that error handling is not </w:t>
+      </w:r>
+      <w:r>
+        <w:rPr>
+          <w:lang w:val="en-GB"/>
+        </w:rPr>
+        <w:t>customizable</w:t>
+      </w:r>
+      <w:r>
+        <w:rPr>
+          <w:lang w:val="en-GB"/>
+        </w:rPr>
+        <w:t>. This indication suggests that it is wise to look at other solutions to improve efficiency.</w:t>
+      </w:r>
+    </w:p>
+    <w:p>
+      <w:pPr>
+        <w:rPr>
+          <w:lang w:val="en-GB"/>
+        </w:rPr>
+      </w:pPr>
+    </w:p>
+    <w:p>
+      <w:pPr>
+        <w:rPr>
+          <w:lang w:val="en-GB"/>
+        </w:rPr>
+      </w:pPr>
+      <w:r>
+        <w:rPr>
+          <w:lang w:val="en-GB"/>
+        </w:rPr>
+        <w:t>To address these issues, there are a number of possible steps that can be taken to increase the effectiveness of RPA in optimizing</w:t>
+      </w:r>
+      <w:r>
+        <w:rPr>
+          <w:lang w:val="en-GB"/>
+        </w:rPr>
+        <w:t xml:space="preserve"> the</w:t>
+      </w:r>
+      <w:r>
+        <w:rPr>
+          <w:lang w:val="en-GB"/>
+        </w:rPr>
+        <w:t xml:space="preserve"> current </w:t>
+      </w:r>
+      <w:r>
+        <w:rPr>
+          <w:lang w:val="en-GB"/>
+        </w:rPr>
+        <w:t>process</w:t>
+      </w:r>
+      <w:r>
+        <w:rPr>
+          <w:lang w:val="en-GB"/>
+        </w:rPr>
+        <w:t xml:space="preserve"> and improving efficiency. First, it is important to identify and address any technical issues that may be preventing the bot from performing optimally. This may involve upgrading software or hardware, or developing new algorithms or programming techniques to improve performance.</w:t>
+      </w:r>
+      <w:r>
+        <w:rPr>
+          <w:lang w:val="en-GB"/>
+        </w:rPr>
+        <w:t xml:space="preserve"> </w:t>
+      </w:r>
+      <w:r>
+        <w:rPr>
+          <w:lang w:val="en-GB"/>
+        </w:rPr>
+        <w:t xml:space="preserve">During the system test this will </w:t>
+      </w:r>
+      <w:r>
+        <w:rPr>
+          <w:lang w:val="en-GB"/>
+        </w:rPr>
+        <w:t>be made clear</w:t>
+      </w:r>
+      <w:r>
+        <w:rPr>
+          <w:lang w:val="en-GB"/>
+        </w:rPr>
+        <w:t xml:space="preserve">. </w:t>
+      </w:r>
+    </w:p>
+    <w:p>
+      <w:pPr>
+        <w:rPr>
+          <w:lang w:val="en-GB"/>
+        </w:rPr>
+      </w:pPr>
+    </w:p>
+    <w:p>
+      <w:pPr>
+        <w:rPr>
+          <w:lang w:val="en-GB"/>
+        </w:rPr>
+      </w:pPr>
+      <w:r>
+        <w:rPr>
+          <w:lang w:val="en-GB"/>
+        </w:rPr>
+        <w:t xml:space="preserve">In addition, it may be useful to explore </w:t>
+      </w:r>
+      <w:r>
+        <w:rPr>
+          <w:lang w:val="en-GB"/>
+        </w:rPr>
+        <w:t>other</w:t>
+      </w:r>
+      <w:r>
+        <w:rPr>
+          <w:lang w:val="en-GB"/>
+        </w:rPr>
+        <w:t xml:space="preserve"> approaches to</w:t>
+      </w:r>
+      <w:r>
+        <w:rPr>
+          <w:lang w:val="en-GB"/>
+        </w:rPr>
+        <w:t xml:space="preserve"> automate the current process which will include</w:t>
+      </w:r>
+      <w:r>
+        <w:rPr>
+          <w:lang w:val="en-GB"/>
+        </w:rPr>
+        <w:t xml:space="preserve"> error handling and problem solving</w:t>
+      </w:r>
+      <w:r>
+        <w:rPr>
+          <w:lang w:val="en-GB"/>
+        </w:rPr>
+        <w:t xml:space="preserve">. </w:t>
+      </w:r>
+      <w:r>
+        <w:rPr>
+          <w:lang w:val="en-GB"/>
+        </w:rPr>
+        <w:t xml:space="preserve">The company could benefit from seeing other </w:t>
+      </w:r>
+      <w:r>
+        <w:rPr>
+          <w:lang w:val="en-GB"/>
+        </w:rPr>
+        <w:t>techniques</w:t>
+      </w:r>
+      <w:r>
+        <w:rPr>
+          <w:lang w:val="en-GB"/>
+        </w:rPr>
+        <w:t xml:space="preserve"> in action</w:t>
+      </w:r>
+      <w:r>
+        <w:rPr>
+          <w:lang w:val="en-GB"/>
+        </w:rPr>
+        <w:t xml:space="preserve"> which can also </w:t>
+      </w:r>
+      <w:r>
+        <w:rPr>
+          <w:lang w:val="en-GB"/>
+        </w:rPr>
+        <w:t>perform</w:t>
+      </w:r>
+      <w:r>
+        <w:rPr>
+          <w:lang w:val="en-GB"/>
+        </w:rPr>
+        <w:t xml:space="preserve"> the tasks that the robot </w:t>
+      </w:r>
+      <w:r>
+        <w:rPr>
+          <w:lang w:val="en-GB"/>
+        </w:rPr>
+        <w:t>performs</w:t>
+      </w:r>
+      <w:r>
+        <w:rPr>
+          <w:lang w:val="en-GB"/>
+        </w:rPr>
+        <w:t xml:space="preserve">. As long as it helps making the current process </w:t>
+      </w:r>
+      <w:r>
+        <w:rPr>
+          <w:lang w:val="en-GB"/>
+        </w:rPr>
+        <w:t xml:space="preserve">more effective, and is more reliable. </w:t>
+      </w:r>
+      <w:r>
+        <w:rPr>
+          <w:lang w:val="en-GB"/>
+        </w:rPr>
+        <w:t xml:space="preserve">Because of </w:t>
+      </w:r>
+      <w:r>
+        <w:rPr>
+          <w:lang w:val="en-GB"/>
+        </w:rPr>
+        <w:t xml:space="preserve">this, an MVP will be created that </w:t>
+      </w:r>
+      <w:r>
+        <w:rPr>
+          <w:lang w:val="en-GB"/>
+        </w:rPr>
+        <w:t xml:space="preserve">will run next to the robot, in order to compare how they </w:t>
+      </w:r>
+      <w:r>
+        <w:rPr>
+          <w:lang w:val="en-GB"/>
+        </w:rPr>
+        <w:t xml:space="preserve">both </w:t>
+      </w:r>
+      <w:r>
+        <w:rPr>
+          <w:lang w:val="en-GB"/>
+        </w:rPr>
+        <w:t>handle their tasks</w:t>
+      </w:r>
+      <w:r>
+        <w:rPr>
+          <w:lang w:val="en-GB"/>
+        </w:rPr>
+        <w:t xml:space="preserve">. This could </w:t>
+      </w:r>
+      <w:r>
+        <w:rPr>
+          <w:lang w:val="en-GB"/>
+        </w:rPr>
+        <w:t xml:space="preserve">prove that there are other </w:t>
+      </w:r>
+      <w:r>
+        <w:rPr>
+          <w:lang w:val="en-GB"/>
+        </w:rPr>
+        <w:t xml:space="preserve">more viable </w:t>
+      </w:r>
+      <w:r>
+        <w:rPr>
+          <w:lang w:val="en-GB"/>
+        </w:rPr>
+        <w:t xml:space="preserve">solutions </w:t>
+      </w:r>
+      <w:r>
+        <w:rPr>
+          <w:lang w:val="en-GB"/>
+        </w:rPr>
+        <w:t xml:space="preserve">possible for Sligro. </w:t>
+      </w:r>
+    </w:p>
+    <w:p>
+      <w:pPr>
+        <w:rPr>
+          <w:lang w:val="en-GB"/>
+        </w:rPr>
+      </w:pPr>
+    </w:p>
+    <w:p>
+      <w:pPr>
+        <w:rPr>
+          <w:lang w:val="en-GB"/>
+        </w:rPr>
+      </w:pPr>
+      <w:r>
+        <w:rPr>
+          <w:lang w:val="en-GB"/>
+        </w:rPr>
+        <w:t xml:space="preserve">Another important consideration is the sustainability of using automation within the company. This involves not only optimizing the performance of the </w:t>
+      </w:r>
+      <w:r>
+        <w:rPr>
+          <w:lang w:val="en-GB"/>
+        </w:rPr>
+        <w:t>ro</w:t>
+      </w:r>
+      <w:r>
+        <w:rPr>
+          <w:lang w:val="en-GB"/>
+        </w:rPr>
+        <w:t>bot</w:t>
+      </w:r>
+      <w:r>
+        <w:rPr>
+          <w:lang w:val="en-GB"/>
+        </w:rPr>
+        <w:t xml:space="preserve"> or </w:t>
+      </w:r>
+      <w:r>
+        <w:rPr>
+          <w:lang w:val="en-GB"/>
+        </w:rPr>
+        <w:t xml:space="preserve">implement </w:t>
+      </w:r>
+      <w:r>
+        <w:rPr>
+          <w:lang w:val="en-GB"/>
+        </w:rPr>
+        <w:t>an</w:t>
+      </w:r>
+      <w:r>
+        <w:rPr>
+          <w:lang w:val="en-GB"/>
+        </w:rPr>
+        <w:t>other technique</w:t>
+      </w:r>
+      <w:r>
+        <w:rPr>
+          <w:lang w:val="en-GB"/>
+        </w:rPr>
+        <w:t xml:space="preserve">, but also ensuring that it is integrated smoothly into </w:t>
+      </w:r>
+      <w:r>
+        <w:rPr>
+          <w:lang w:val="en-GB"/>
+        </w:rPr>
+        <w:t xml:space="preserve">the </w:t>
+      </w:r>
+      <w:r>
+        <w:rPr>
+          <w:lang w:val="en-GB"/>
+        </w:rPr>
+        <w:t>existing proces</w:t>
+      </w:r>
+      <w:r>
+        <w:rPr>
+          <w:lang w:val="en-GB"/>
+        </w:rPr>
+        <w:t>s</w:t>
+      </w:r>
+      <w:r>
+        <w:rPr>
+          <w:lang w:val="en-GB"/>
+        </w:rPr>
+        <w:t xml:space="preserve"> and that it is able to adapt to changing requirements over time.</w:t>
+      </w:r>
+      <w:r>
+        <w:rPr>
+          <w:lang w:val="en-GB"/>
+        </w:rPr>
+        <w:t xml:space="preserve"> </w:t>
+      </w:r>
+      <w:r>
+        <w:rPr>
+          <w:lang w:val="en-GB"/>
+        </w:rPr>
+        <w:t xml:space="preserve">The process has one flaw at this moment which makes automation </w:t>
+      </w:r>
+      <w:r>
+        <w:rPr>
+          <w:lang w:val="en-GB"/>
+        </w:rPr>
+        <w:t>a bit more difficult.</w:t>
+      </w:r>
+      <w:r>
+        <w:rPr>
+          <w:lang w:val="en-GB"/>
+        </w:rPr>
+        <w:t xml:space="preserve"> That flaw is </w:t>
+      </w:r>
+      <w:r>
+        <w:rPr>
+          <w:lang w:val="en-GB"/>
+        </w:rPr>
+        <w:t>that the process currently stops when there are still active financial mutations</w:t>
+      </w:r>
+      <w:r>
+        <w:rPr>
+          <w:lang w:val="en-GB"/>
+        </w:rPr>
+        <w:t xml:space="preserve"> after </w:t>
+      </w:r>
+      <w:r>
+        <w:rPr>
+          <w:lang w:val="en-GB"/>
+        </w:rPr>
+        <w:t>8 in the morning.</w:t>
+      </w:r>
+      <w:r>
+        <w:rPr>
+          <w:lang w:val="en-GB"/>
+        </w:rPr>
+        <w:t xml:space="preserve"> When there are active financial mutations, the report for the “dagaansluiting” can’t be </w:t>
+      </w:r>
+      <w:r>
+        <w:rPr>
+          <w:lang w:val="en-GB"/>
+        </w:rPr>
+        <w:t>created.</w:t>
+      </w:r>
+      <w:r>
+        <w:rPr>
+          <w:lang w:val="en-GB"/>
+        </w:rPr>
+        <w:t xml:space="preserve"> </w:t>
+      </w:r>
+      <w:r>
+        <w:rPr>
+          <w:lang w:val="en-GB"/>
+        </w:rPr>
+        <w:t>To optimize the process, a</w:t>
+      </w:r>
+      <w:r>
+        <w:rPr>
+          <w:lang w:val="en-GB"/>
+        </w:rPr>
+        <w:t xml:space="preserve"> more efficient way would be </w:t>
+      </w:r>
+      <w:r>
+        <w:rPr>
+          <w:lang w:val="en-GB"/>
+        </w:rPr>
+        <w:t xml:space="preserve">to </w:t>
+      </w:r>
+      <w:r>
+        <w:rPr>
+          <w:lang w:val="en-GB"/>
+        </w:rPr>
+        <w:t xml:space="preserve">send a warning </w:t>
+      </w:r>
+      <w:r>
+        <w:rPr>
+          <w:lang w:val="en-GB"/>
+        </w:rPr>
+        <w:t xml:space="preserve">via email, </w:t>
+      </w:r>
+      <w:r>
+        <w:rPr>
+          <w:lang w:val="en-GB"/>
+        </w:rPr>
+        <w:t xml:space="preserve">and once </w:t>
+      </w:r>
+      <w:r>
+        <w:rPr>
+          <w:lang w:val="en-GB"/>
+        </w:rPr>
+        <w:t xml:space="preserve">it is 8:00 AM, </w:t>
+      </w:r>
+    </w:p>
+    <w:p>
+      <w:pPr>
+        <w:rPr>
+          <w:lang w:val="en-GB"/>
+        </w:rPr>
+      </w:pPr>
     </w:p>
     <w:p>
       <w:pPr>
@@ -9473,7 +10058,6 @@
           <w:color w:val="4472C4" w:themeColor="accent1"/>
           <w:sz w:val="40"/>
           <w:szCs w:val="40"/>
-          <w:lang w:val="en-GB"/>
         </w:rPr>
       </w:pPr>
       <w:r>
@@ -9481,29 +10065,83 @@
           <w:color w:val="4472C4" w:themeColor="accent1"/>
           <w:sz w:val="40"/>
           <w:szCs w:val="40"/>
-          <w:lang w:val="en-GB"/>
-        </w:rPr>
-        <w:t>Document analysis</w:t>
-      </w:r>
-    </w:p>
-    <w:p>
-      <w:pPr>
-        <w:pStyle w:val="Title"/>
-        <w:rPr>
-          <w:color w:val="4472C4" w:themeColor="accent1"/>
-          <w:sz w:val="40"/>
-          <w:szCs w:val="40"/>
-          <w:lang w:val="en-GB"/>
-        </w:rPr>
-      </w:pPr>
-      <w:r>
-        <w:rPr>
-          <w:color w:val="4472C4" w:themeColor="accent1"/>
-          <w:sz w:val="40"/>
-          <w:szCs w:val="40"/>
-          <w:lang w:val="en-GB"/>
         </w:rPr>
         <w:t>System test</w:t>
+      </w:r>
+    </w:p>
+    <w:p>
+      <w:r>
+        <w:t>Een system t</w:t>
+      </w:r>
+      <w:r>
+        <w:t xml:space="preserve">est helpt met het identificeren van </w:t>
+      </w:r>
+      <w:r>
+        <w:t>wat er momenteel verbeterd kan worden aan de RPA bij het bedrijf. Dit was al vrij duidelijk vanuit het analyseren van het proces</w:t>
+      </w:r>
+      <w:r>
+        <w:t xml:space="preserve">, en de gesprekken met de product </w:t>
+      </w:r>
+      <w:proofErr w:type="spellStart"/>
+      <w:r>
+        <w:t>owner</w:t>
+      </w:r>
+      <w:proofErr w:type="spellEnd"/>
+      <w:r>
+        <w:t xml:space="preserve">, maar om niks over het hoofd te zien is het belangrijk dat </w:t>
+      </w:r>
+      <w:r>
+        <w:t xml:space="preserve">het systeem in zijn geheel getest wordt. </w:t>
+      </w:r>
+    </w:p>
+    <w:p/>
+    <w:p>
+      <w:r>
+        <w:t xml:space="preserve">Deze systeemtest houdt in dat </w:t>
+      </w:r>
+      <w:r>
+        <w:t xml:space="preserve">de robot handmatig gestart wordt, waarbij verschillende scenario’s getest moeten worden. In principe moeten alle </w:t>
+      </w:r>
+      <w:r>
+        <w:t>activiteiten die bij de document analysis zijn ac</w:t>
+      </w:r>
+      <w:r>
+        <w:t>h</w:t>
+      </w:r>
+      <w:r>
+        <w:t>terhaalt</w:t>
+      </w:r>
+      <w:r>
+        <w:t xml:space="preserve"> succesvol </w:t>
+      </w:r>
+      <w:r>
+        <w:t>uitgevoerd worden</w:t>
+      </w:r>
+      <w:r>
+        <w:t xml:space="preserve">. Hierbij kan er ook rekening gehouden </w:t>
+      </w:r>
+      <w:r>
+        <w:lastRenderedPageBreak/>
+        <w:t xml:space="preserve">worden met een </w:t>
+      </w:r>
+      <w:proofErr w:type="spellStart"/>
+      <w:r>
+        <w:t>good</w:t>
+      </w:r>
+      <w:proofErr w:type="spellEnd"/>
+      <w:r>
+        <w:t xml:space="preserve"> en een bad flow, zoals het ontbreken van een document.</w:t>
+      </w:r>
+      <w:r>
+        <w:t xml:space="preserve"> Op het gebied van performance </w:t>
+      </w:r>
+    </w:p>
+    <w:p>
+      <w:r>
+        <w:t xml:space="preserve"> </w:t>
+      </w:r>
+      <w:r>
+        <w:t xml:space="preserve"> </w:t>
       </w:r>
     </w:p>
     <w:p>
@@ -9528,11 +10166,63 @@
     </w:p>
     <w:p>
       <w:pPr>
-        <w:rPr>
-          <w:rFonts w:eastAsiaTheme="minorEastAsia"/>
-          <w:lang w:val="en-GB"/>
-        </w:rPr>
-      </w:pPr>
+        <w:pStyle w:val="Title"/>
+        <w:rPr>
+          <w:color w:val="4472C4" w:themeColor="accent1"/>
+          <w:sz w:val="40"/>
+          <w:szCs w:val="40"/>
+          <w:lang w:val="en-GB"/>
+        </w:rPr>
+      </w:pPr>
+      <w:r>
+        <w:rPr>
+          <w:color w:val="4472C4" w:themeColor="accent1"/>
+          <w:sz w:val="40"/>
+          <w:szCs w:val="40"/>
+          <w:lang w:val="en-GB"/>
+        </w:rPr>
+        <w:t>Business case exploration</w:t>
+      </w:r>
+    </w:p>
+    <w:p>
+      <w:pPr>
+        <w:pStyle w:val="Title"/>
+        <w:rPr>
+          <w:color w:val="4472C4" w:themeColor="accent1"/>
+          <w:sz w:val="40"/>
+          <w:szCs w:val="40"/>
+          <w:lang w:val="en-GB"/>
+        </w:rPr>
+      </w:pPr>
+      <w:r>
+        <w:rPr>
+          <w:color w:val="4472C4" w:themeColor="accent1"/>
+          <w:sz w:val="40"/>
+          <w:szCs w:val="40"/>
+          <w:lang w:val="en-GB"/>
+        </w:rPr>
+        <w:t>Prototyping</w:t>
+      </w:r>
+    </w:p>
+    <w:p>
+      <w:pPr>
+        <w:pStyle w:val="Title"/>
+        <w:rPr>
+          <w:color w:val="4472C4" w:themeColor="accent1"/>
+          <w:sz w:val="40"/>
+          <w:szCs w:val="40"/>
+          <w:lang w:val="en-GB"/>
+        </w:rPr>
+      </w:pPr>
+      <w:r>
+        <w:rPr>
+          <w:color w:val="4472C4" w:themeColor="accent1"/>
+          <w:sz w:val="40"/>
+          <w:szCs w:val="40"/>
+          <w:lang w:val="en-GB"/>
+        </w:rPr>
+        <w:t>Expert interview</w:t>
+      </w:r>
     </w:p>
     <w:p>
       <w:pPr>
@@ -9874,17 +10564,36 @@
         </w:rPr>
         <w:t xml:space="preserve">Wikipedia contributors. (2023, February 5). IBM AS/400. Wikipedia. Retrieved February 22, 2023, from </w:t>
       </w:r>
-      <w:hyperlink r:id="rId26" w:history="1">
-        <w:r>
-          <w:rPr>
-            <w:rStyle w:val="Hyperlink"/>
-            <w:sz w:val="22"/>
-            <w:szCs w:val="18"/>
-            <w:lang w:val="en-GB"/>
-          </w:rPr>
-          <w:t>https://en.wikipedia.org/wiki/IBM_AS/400</w:t>
-        </w:r>
-      </w:hyperlink>
+      <w:r>
+        <w:fldChar w:fldCharType="begin"/>
+      </w:r>
+      <w:r>
+        <w:rPr>
+          <w:lang w:val="en-GB"/>
+        </w:rPr>
+        <w:instrText>HYPERLINK "https://en.wikipedia.org/wiki/IBM_AS/400"</w:instrText>
+      </w:r>
+      <w:r>
+        <w:fldChar w:fldCharType="separate"/>
+      </w:r>
+      <w:r>
+        <w:rPr>
+          <w:rStyle w:val="Hyperlink"/>
+          <w:sz w:val="22"/>
+          <w:szCs w:val="18"/>
+          <w:lang w:val="en-GB"/>
+        </w:rPr>
+        <w:t>https://en.wikipedia.org/wiki/IBM_AS/400</w:t>
+      </w:r>
+      <w:r>
+        <w:rPr>
+          <w:rStyle w:val="Hyperlink"/>
+          <w:sz w:val="22"/>
+          <w:szCs w:val="18"/>
+          <w:lang w:val="en-GB"/>
+        </w:rPr>
+        <w:fldChar w:fldCharType="end"/>
+      </w:r>
       <w:r>
         <w:rPr>
           <w:sz w:val="22"/>
@@ -9933,17 +10642,36 @@
         </w:rPr>
         <w:t xml:space="preserve">International Business Machines Corporation (IBM). (2021, April 14). Spooled files. Retrieved February 22, 2023, from </w:t>
       </w:r>
-      <w:hyperlink r:id="rId27" w:history="1">
-        <w:r>
-          <w:rPr>
-            <w:rStyle w:val="Hyperlink"/>
-            <w:sz w:val="22"/>
-            <w:szCs w:val="18"/>
-            <w:lang w:val="en-GB"/>
-          </w:rPr>
-          <w:t>https://www.ibm.com/docs/en/i/7.1?topic=concepts-spooled-files-output-queues</w:t>
-        </w:r>
-      </w:hyperlink>
+      <w:r>
+        <w:fldChar w:fldCharType="begin"/>
+      </w:r>
+      <w:r>
+        <w:rPr>
+          <w:lang w:val="en-GB"/>
+        </w:rPr>
+        <w:instrText>HYPERLINK "https://www.ibm.com/docs/en/i/7.1?topic=concepts-spooled-files-output-queues"</w:instrText>
+      </w:r>
+      <w:r>
+        <w:fldChar w:fldCharType="separate"/>
+      </w:r>
+      <w:r>
+        <w:rPr>
+          <w:rStyle w:val="Hyperlink"/>
+          <w:sz w:val="22"/>
+          <w:szCs w:val="18"/>
+          <w:lang w:val="en-GB"/>
+        </w:rPr>
+        <w:t>https://www.ibm.com/docs/en/i/7.1?topic=concepts-spooled-files-output-queues</w:t>
+      </w:r>
+      <w:r>
+        <w:rPr>
+          <w:rStyle w:val="Hyperlink"/>
+          <w:sz w:val="22"/>
+          <w:szCs w:val="18"/>
+          <w:lang w:val="en-GB"/>
+        </w:rPr>
+        <w:fldChar w:fldCharType="end"/>
+      </w:r>
     </w:p>
     <w:p>
       <w:pPr>
@@ -10023,17 +10751,36 @@
         </w:rPr>
         <w:t xml:space="preserve">Retrieved February 22, 2023, from </w:t>
       </w:r>
-      <w:hyperlink r:id="rId28" w:history="1">
-        <w:r>
-          <w:rPr>
-            <w:rStyle w:val="Hyperlink"/>
-            <w:sz w:val="22"/>
-            <w:szCs w:val="18"/>
-            <w:lang w:val="en-GB"/>
-          </w:rPr>
-          <w:t>https://docshield.kofax.com/RPA/en_US/11.0.0_qrvv5i5e1a/help/kap_help/c_welcomegeneral.html</w:t>
-        </w:r>
-      </w:hyperlink>
+      <w:r>
+        <w:fldChar w:fldCharType="begin"/>
+      </w:r>
+      <w:r>
+        <w:rPr>
+          <w:lang w:val="en-GB"/>
+        </w:rPr>
+        <w:instrText>HYPERLINK "https://docshield.kofax.com/RPA/en_US/11.0.0_qrvv5i5e1a/help/kap_help/c_welcomegeneral.html"</w:instrText>
+      </w:r>
+      <w:r>
+        <w:fldChar w:fldCharType="separate"/>
+      </w:r>
+      <w:r>
+        <w:rPr>
+          <w:rStyle w:val="Hyperlink"/>
+          <w:sz w:val="22"/>
+          <w:szCs w:val="18"/>
+          <w:lang w:val="en-GB"/>
+        </w:rPr>
+        <w:t>https://docshield.kofax.com/RPA/en_US/11.0.0_qrvv5i5e1a/help/kap_help/c_welcomegeneral.html</w:t>
+      </w:r>
+      <w:r>
+        <w:rPr>
+          <w:rStyle w:val="Hyperlink"/>
+          <w:sz w:val="22"/>
+          <w:szCs w:val="18"/>
+          <w:lang w:val="en-GB"/>
+        </w:rPr>
+        <w:fldChar w:fldCharType="end"/>
+      </w:r>
       <w:r>
         <w:rPr>
           <w:sz w:val="22"/>
@@ -10090,17 +10837,36 @@
         </w:rPr>
         <w:t xml:space="preserve">. (2020, September 22). Cigen.com. Retrieved March 10, 2023, from </w:t>
       </w:r>
-      <w:hyperlink r:id="rId29" w:history="1">
-        <w:r>
-          <w:rPr>
-            <w:rStyle w:val="Hyperlink"/>
-            <w:sz w:val="22"/>
-            <w:szCs w:val="18"/>
-            <w:lang w:val="en-GB"/>
-          </w:rPr>
-          <w:t>https://www.cigen.com.au/top-6-robotic-process-automation-best-practices-maximum-gain/</w:t>
-        </w:r>
-      </w:hyperlink>
+      <w:r>
+        <w:fldChar w:fldCharType="begin"/>
+      </w:r>
+      <w:r>
+        <w:rPr>
+          <w:lang w:val="en-GB"/>
+        </w:rPr>
+        <w:instrText>HYPERLINK "https://www.cigen.com.au/top-6-robotic-process-automation-best-practices-maximum-gain/"</w:instrText>
+      </w:r>
+      <w:r>
+        <w:fldChar w:fldCharType="separate"/>
+      </w:r>
+      <w:r>
+        <w:rPr>
+          <w:rStyle w:val="Hyperlink"/>
+          <w:sz w:val="22"/>
+          <w:szCs w:val="18"/>
+          <w:lang w:val="en-GB"/>
+        </w:rPr>
+        <w:t>https://www.cigen.com.au/top-6-robotic-process-automation-best-practices-maximum-gain/</w:t>
+      </w:r>
+      <w:r>
+        <w:rPr>
+          <w:rStyle w:val="Hyperlink"/>
+          <w:sz w:val="22"/>
+          <w:szCs w:val="18"/>
+          <w:lang w:val="en-GB"/>
+        </w:rPr>
+        <w:fldChar w:fldCharType="end"/>
+      </w:r>
       <w:r>
         <w:rPr>
           <w:sz w:val="22"/>
@@ -10141,17 +10907,36 @@
         </w:rPr>
         <w:t xml:space="preserve">Cullen, K. (2022, December 13). Eight best practices for RPA developers. www.cai.io. Retrieved March 14, 2023, from </w:t>
       </w:r>
-      <w:hyperlink r:id="rId30" w:history="1">
-        <w:r>
-          <w:rPr>
-            <w:rStyle w:val="Hyperlink"/>
-            <w:sz w:val="22"/>
-            <w:szCs w:val="18"/>
-            <w:lang w:val="en-GB"/>
-          </w:rPr>
-          <w:t>https://www.cai.io/resources/thought-leadership/eight-best-practices-for-rpa-developers</w:t>
-        </w:r>
-      </w:hyperlink>
+      <w:r>
+        <w:fldChar w:fldCharType="begin"/>
+      </w:r>
+      <w:r>
+        <w:rPr>
+          <w:lang w:val="en-GB"/>
+        </w:rPr>
+        <w:instrText>HYPERLINK "https://www.cai.io/resources/thought-leadership/eight-best-practices-for-rpa-developers"</w:instrText>
+      </w:r>
+      <w:r>
+        <w:fldChar w:fldCharType="separate"/>
+      </w:r>
+      <w:r>
+        <w:rPr>
+          <w:rStyle w:val="Hyperlink"/>
+          <w:sz w:val="22"/>
+          <w:szCs w:val="18"/>
+          <w:lang w:val="en-GB"/>
+        </w:rPr>
+        <w:t>https://www.cai.io/resources/thought-leadership/eight-best-practices-for-rpa-developers</w:t>
+      </w:r>
+      <w:r>
+        <w:rPr>
+          <w:rStyle w:val="Hyperlink"/>
+          <w:sz w:val="22"/>
+          <w:szCs w:val="18"/>
+          <w:lang w:val="en-GB"/>
+        </w:rPr>
+        <w:fldChar w:fldCharType="end"/>
+      </w:r>
       <w:r>
         <w:rPr>
           <w:sz w:val="22"/>
@@ -10213,17 +10998,36 @@
         </w:rPr>
         <w:t xml:space="preserve">. Retrieved March 15, 2023, from </w:t>
       </w:r>
-      <w:hyperlink r:id="rId31" w:history="1">
-        <w:r>
-          <w:rPr>
-            <w:rStyle w:val="Hyperlink"/>
-            <w:sz w:val="22"/>
-            <w:szCs w:val="18"/>
-            <w:lang w:val="en-GB"/>
-          </w:rPr>
-          <w:t>https://www.xenonstack.com/insights/best-practices-of-rpa-implementation</w:t>
-        </w:r>
-      </w:hyperlink>
+      <w:r>
+        <w:fldChar w:fldCharType="begin"/>
+      </w:r>
+      <w:r>
+        <w:rPr>
+          <w:lang w:val="en-GB"/>
+        </w:rPr>
+        <w:instrText>HYPERLINK "https://www.xenonstack.com/insights/best-practices-of-rpa-implementation"</w:instrText>
+      </w:r>
+      <w:r>
+        <w:fldChar w:fldCharType="separate"/>
+      </w:r>
+      <w:r>
+        <w:rPr>
+          <w:rStyle w:val="Hyperlink"/>
+          <w:sz w:val="22"/>
+          <w:szCs w:val="18"/>
+          <w:lang w:val="en-GB"/>
+        </w:rPr>
+        <w:t>https://www.xenonstack.com/insights/best-practices-of-rpa-implementation</w:t>
+      </w:r>
+      <w:r>
+        <w:rPr>
+          <w:rStyle w:val="Hyperlink"/>
+          <w:sz w:val="22"/>
+          <w:szCs w:val="18"/>
+          <w:lang w:val="en-GB"/>
+        </w:rPr>
+        <w:fldChar w:fldCharType="end"/>
+      </w:r>
       <w:r>
         <w:rPr>
           <w:lang w:val="en-GB"/>
@@ -10273,17 +11077,36 @@
         </w:rPr>
         <w:t xml:space="preserve"> </w:t>
       </w:r>
-      <w:hyperlink r:id="rId32" w:history="1">
-        <w:r>
-          <w:rPr>
-            <w:rStyle w:val="Hyperlink"/>
-            <w:sz w:val="22"/>
-            <w:szCs w:val="18"/>
-            <w:lang w:val="en-GB"/>
-          </w:rPr>
-          <w:t>https://blog.hyland.com/robotic-process-automation/tips-for-robotic-process-automation-success-part-1/</w:t>
-        </w:r>
-      </w:hyperlink>
+      <w:r>
+        <w:fldChar w:fldCharType="begin"/>
+      </w:r>
+      <w:r>
+        <w:rPr>
+          <w:lang w:val="en-GB"/>
+        </w:rPr>
+        <w:instrText>HYPERLINK "https://blog.hyland.com/robotic-process-automation/tips-for-robotic-process-automation-success-part-1/"</w:instrText>
+      </w:r>
+      <w:r>
+        <w:fldChar w:fldCharType="separate"/>
+      </w:r>
+      <w:r>
+        <w:rPr>
+          <w:rStyle w:val="Hyperlink"/>
+          <w:sz w:val="22"/>
+          <w:szCs w:val="18"/>
+          <w:lang w:val="en-GB"/>
+        </w:rPr>
+        <w:t>https://blog.hyland.com/robotic-process-automation/tips-for-robotic-process-automation-success-part-1/</w:t>
+      </w:r>
+      <w:r>
+        <w:rPr>
+          <w:rStyle w:val="Hyperlink"/>
+          <w:sz w:val="22"/>
+          <w:szCs w:val="18"/>
+          <w:lang w:val="en-GB"/>
+        </w:rPr>
+        <w:fldChar w:fldCharType="end"/>
+      </w:r>
       <w:r>
         <w:rPr>
           <w:rStyle w:val="Hyperlink"/>
@@ -10346,7 +11169,7 @@
         </w:rPr>
         <w:t xml:space="preserve"> method. Wikipedia. Retrieved March 22, 2023, from </w:t>
       </w:r>
-      <w:hyperlink r:id="rId33" w:history="1">
+      <w:hyperlink r:id="rId26" w:history="1">
         <w:r>
           <w:rPr>
             <w:rStyle w:val="Hyperlink"/>
@@ -10418,7 +11241,7 @@
       </w:r>
     </w:p>
     <w:sectPr>
-      <w:footerReference w:type="default" r:id="rId34"/>
+      <w:footerReference w:type="default" r:id="rId27"/>
       <w:pgSz w:w="11906" w:h="16838"/>
       <w:pgMar w:top="1417" w:right="1417" w:bottom="1417" w:left="1417" w:header="708" w:footer="708" w:gutter="0"/>
       <w:cols w:space="708"/>
@@ -10430,7 +11253,7 @@
 </file>
 
 <file path=word/endnotes.xml><?xml version="1.0" encoding="utf-8"?>
-<w:endnotes xmlns:wpc="http://schemas.microsoft.com/office/word/2010/wordprocessingCanvas" xmlns:cx="http://schemas.microsoft.com/office/drawing/2014/chartex" xmlns:cx1="http://schemas.microsoft.com/office/drawing/2015/9/8/chartex" xmlns:cx2="http://schemas.microsoft.com/office/drawing/2015/10/21/chartex" xmlns:cx3="http://schemas.microsoft.com/office/drawing/2016/5/9/chartex" xmlns:cx4="http://schemas.microsoft.com/office/drawing/2016/5/10/chartex" xmlns:cx5="http://schemas.microsoft.com/office/drawing/2016/5/11/chartex" xmlns:cx6="http://schemas.microsoft.com/office/drawing/2016/5/12/chartex" xmlns:cx7="http://schemas.microsoft.com/office/drawing/2016/5/13/chartex" xmlns:cx8="http://schemas.microsoft.com/office/drawing/2016/5/14/chartex" xmlns:mc="http://schemas.openxmlformats.org/markup-compatibility/2006" xmlns:aink="http://schemas.microsoft.com/office/drawing/2016/ink" xmlns:am3d="http://schemas.microsoft.com/office/drawing/2017/model3d" xmlns:o="urn:schemas-microsoft-com:office:office" xmlns:oel="http://schemas.microsoft.com/office/2019/extlst" xmlns:r="http://schemas.openxmlformats.org/officeDocument/2006/relationships" xmlns:m="http://schemas.openxmlformats.org/officeDocument/2006/math" xmlns:v="urn:schemas-microsoft-com:vml" xmlns:wp14="http://schemas.microsoft.com/office/word/2010/wordprocessingDrawing" xmlns:wp="http://schemas.openxmlformats.org/drawingml/2006/wordprocessingDrawing" xmlns:w10="urn:schemas-microsoft-com:office:word" xmlns:w="http://schemas.openxmlformats.org/wordprocessingml/2006/main" xmlns:w14="http://schemas.microsoft.com/office/word/2010/wordml" xmlns:w15="http://schemas.microsoft.com/office/word/2012/wordml" xmlns:w16cex="http://schemas.microsoft.com/office/word/2018/wordml/cex" xmlns:w16cid="http://schemas.microsoft.com/office/word/2016/wordml/cid" xmlns:w16="http://schemas.microsoft.com/office/word/2018/wordml" xmlns:w16sdtdh="http://schemas.microsoft.com/office/word/2020/wordml/sdtdatahash" xmlns:w16se="http://schemas.microsoft.com/office/word/2015/wordml/symex" xmlns:wpg="http://schemas.microsoft.com/office/word/2010/wordprocessingGroup" xmlns:wpi="http://schemas.microsoft.com/office/word/2010/wordprocessingInk" xmlns:wne="http://schemas.microsoft.com/office/word/2006/wordml" xmlns:wps="http://schemas.microsoft.com/office/word/2010/wordprocessingShape" mc:Ignorable="w14 w15 w16se w16cid w16 w16cex w16sdtdh wp14">
+<w:endnotes xmlns:wpc="http://schemas.microsoft.com/office/word/2010/wordprocessingCanvas" xmlns:cx="http://schemas.microsoft.com/office/drawing/2014/chartex" xmlns:cx1="http://schemas.microsoft.com/office/drawing/2015/9/8/chartex" xmlns:cx2="http://schemas.microsoft.com/office/drawing/2015/10/21/chartex" xmlns:cx3="http://schemas.microsoft.com/office/drawing/2016/5/9/chartex" xmlns:cx4="http://schemas.microsoft.com/office/drawing/2016/5/10/chartex" xmlns:cx5="http://schemas.microsoft.com/office/drawing/2016/5/11/chartex" xmlns:cx6="http://schemas.microsoft.com/office/drawing/2016/5/12/chartex" xmlns:cx7="http://schemas.microsoft.com/office/drawing/2016/5/13/chartex" xmlns:cx8="http://schemas.microsoft.com/office/drawing/2016/5/14/chartex" xmlns:mc="http://schemas.openxmlformats.org/markup-compatibility/2006" xmlns:aink="http://schemas.microsoft.com/office/drawing/2016/ink" xmlns:am3d="http://schemas.microsoft.com/office/drawing/2017/model3d" xmlns:o="urn:schemas-microsoft-com:office:office" xmlns:oel="http://schemas.microsoft.com/office/2019/extlst" xmlns:r="http://schemas.openxmlformats.org/officeDocument/2006/relationships" xmlns:m="http://schemas.openxmlformats.org/officeDocument/2006/math" xmlns:v="urn:schemas-microsoft-com:vml" xmlns:wp14="http://schemas.microsoft.com/office/word/2010/wordprocessingDrawing" xmlns:wp="http://schemas.openxmlformats.org/drawingml/2006/wordprocessingDrawing" xmlns:w10="urn:schemas-microsoft-com:office:word" xmlns:w="http://schemas.openxmlformats.org/wordprocessingml/2006/main" xmlns:w14="http://schemas.microsoft.com/office/word/2010/wordml" xmlns:w15="http://schemas.microsoft.com/office/word/2012/wordml" xmlns:w16cex="http://schemas.microsoft.com/office/word/2018/wordml/cex" xmlns:w16cid="http://schemas.microsoft.com/office/word/2016/wordml/cid" xmlns:w16="http://schemas.microsoft.com/office/word/2018/wordml" xmlns:w16du="http://schemas.microsoft.com/office/word/2023/wordml/word16du" xmlns:w16sdtdh="http://schemas.microsoft.com/office/word/2020/wordml/sdtdatahash" xmlns:w16se="http://schemas.microsoft.com/office/word/2015/wordml/symex" xmlns:wpg="http://schemas.microsoft.com/office/word/2010/wordprocessingGroup" xmlns:wpi="http://schemas.microsoft.com/office/word/2010/wordprocessingInk" xmlns:wne="http://schemas.microsoft.com/office/word/2006/wordml" xmlns:wps="http://schemas.microsoft.com/office/word/2010/wordprocessingShape" mc:Ignorable="w14 w15 w16se w16cid w16 w16cex w16sdtdh wp14">
   <w:endnote w:type="separator" w:id="-1">
     <w:p>
       <w:r>
@@ -10449,7 +11272,7 @@
 </file>
 
 <file path=word/footer1.xml><?xml version="1.0" encoding="utf-8"?>
-<w:ftr xmlns:wpc="http://schemas.microsoft.com/office/word/2010/wordprocessingCanvas" xmlns:cx="http://schemas.microsoft.com/office/drawing/2014/chartex" xmlns:cx1="http://schemas.microsoft.com/office/drawing/2015/9/8/chartex" xmlns:cx2="http://schemas.microsoft.com/office/drawing/2015/10/21/chartex" xmlns:cx3="http://schemas.microsoft.com/office/drawing/2016/5/9/chartex" xmlns:cx4="http://schemas.microsoft.com/office/drawing/2016/5/10/chartex" xmlns:cx5="http://schemas.microsoft.com/office/drawing/2016/5/11/chartex" xmlns:cx6="http://schemas.microsoft.com/office/drawing/2016/5/12/chartex" xmlns:cx7="http://schemas.microsoft.com/office/drawing/2016/5/13/chartex" xmlns:cx8="http://schemas.microsoft.com/office/drawing/2016/5/14/chartex" xmlns:mc="http://schemas.openxmlformats.org/markup-compatibility/2006" xmlns:aink="http://schemas.microsoft.com/office/drawing/2016/ink" xmlns:am3d="http://schemas.microsoft.com/office/drawing/2017/model3d" xmlns:o="urn:schemas-microsoft-com:office:office" xmlns:oel="http://schemas.microsoft.com/office/2019/extlst" xmlns:r="http://schemas.openxmlformats.org/officeDocument/2006/relationships" xmlns:m="http://schemas.openxmlformats.org/officeDocument/2006/math" xmlns:v="urn:schemas-microsoft-com:vml" xmlns:wp14="http://schemas.microsoft.com/office/word/2010/wordprocessingDrawing" xmlns:wp="http://schemas.openxmlformats.org/drawingml/2006/wordprocessingDrawing" xmlns:w10="urn:schemas-microsoft-com:office:word" xmlns:w="http://schemas.openxmlformats.org/wordprocessingml/2006/main" xmlns:w14="http://schemas.microsoft.com/office/word/2010/wordml" xmlns:w15="http://schemas.microsoft.com/office/word/2012/wordml" xmlns:w16cex="http://schemas.microsoft.com/office/word/2018/wordml/cex" xmlns:w16cid="http://schemas.microsoft.com/office/word/2016/wordml/cid" xmlns:w16="http://schemas.microsoft.com/office/word/2018/wordml" xmlns:w16sdtdh="http://schemas.microsoft.com/office/word/2020/wordml/sdtdatahash" xmlns:w16se="http://schemas.microsoft.com/office/word/2015/wordml/symex" xmlns:wpg="http://schemas.microsoft.com/office/word/2010/wordprocessingGroup" xmlns:wpi="http://schemas.microsoft.com/office/word/2010/wordprocessingInk" xmlns:wne="http://schemas.microsoft.com/office/word/2006/wordml" xmlns:wps="http://schemas.microsoft.com/office/word/2010/wordprocessingShape" mc:Ignorable="w14 w15 w16se w16cid w16 w16cex w16sdtdh wp14">
+<w:ftr xmlns:wpc="http://schemas.microsoft.com/office/word/2010/wordprocessingCanvas" xmlns:cx="http://schemas.microsoft.com/office/drawing/2014/chartex" xmlns:cx1="http://schemas.microsoft.com/office/drawing/2015/9/8/chartex" xmlns:cx2="http://schemas.microsoft.com/office/drawing/2015/10/21/chartex" xmlns:cx3="http://schemas.microsoft.com/office/drawing/2016/5/9/chartex" xmlns:cx4="http://schemas.microsoft.com/office/drawing/2016/5/10/chartex" xmlns:cx5="http://schemas.microsoft.com/office/drawing/2016/5/11/chartex" xmlns:cx6="http://schemas.microsoft.com/office/drawing/2016/5/12/chartex" xmlns:cx7="http://schemas.microsoft.com/office/drawing/2016/5/13/chartex" xmlns:cx8="http://schemas.microsoft.com/office/drawing/2016/5/14/chartex" xmlns:mc="http://schemas.openxmlformats.org/markup-compatibility/2006" xmlns:aink="http://schemas.microsoft.com/office/drawing/2016/ink" xmlns:am3d="http://schemas.microsoft.com/office/drawing/2017/model3d" xmlns:o="urn:schemas-microsoft-com:office:office" xmlns:oel="http://schemas.microsoft.com/office/2019/extlst" xmlns:r="http://schemas.openxmlformats.org/officeDocument/2006/relationships" xmlns:m="http://schemas.openxmlformats.org/officeDocument/2006/math" xmlns:v="urn:schemas-microsoft-com:vml" xmlns:wp14="http://schemas.microsoft.com/office/word/2010/wordprocessingDrawing" xmlns:wp="http://schemas.openxmlformats.org/drawingml/2006/wordprocessingDrawing" xmlns:w10="urn:schemas-microsoft-com:office:word" xmlns:w="http://schemas.openxmlformats.org/wordprocessingml/2006/main" xmlns:w14="http://schemas.microsoft.com/office/word/2010/wordml" xmlns:w15="http://schemas.microsoft.com/office/word/2012/wordml" xmlns:w16cex="http://schemas.microsoft.com/office/word/2018/wordml/cex" xmlns:w16cid="http://schemas.microsoft.com/office/word/2016/wordml/cid" xmlns:w16="http://schemas.microsoft.com/office/word/2018/wordml" xmlns:w16du="http://schemas.microsoft.com/office/word/2023/wordml/word16du" xmlns:w16sdtdh="http://schemas.microsoft.com/office/word/2020/wordml/sdtdatahash" xmlns:w16se="http://schemas.microsoft.com/office/word/2015/wordml/symex" xmlns:wpg="http://schemas.microsoft.com/office/word/2010/wordprocessingGroup" xmlns:wpi="http://schemas.microsoft.com/office/word/2010/wordprocessingInk" xmlns:wne="http://schemas.microsoft.com/office/word/2006/wordml" xmlns:wps="http://schemas.microsoft.com/office/word/2010/wordprocessingShape" mc:Ignorable="w14 w15 w16se w16cid w16 w16cex w16sdtdh wp14">
   <w:sdt>
     <w:sdtPr>
       <w:id w:val="-3206199"/>
@@ -10760,7 +11583,7 @@
 </file>
 
 <file path=word/footnotes.xml><?xml version="1.0" encoding="utf-8"?>
-<w:footnotes xmlns:wpc="http://schemas.microsoft.com/office/word/2010/wordprocessingCanvas" xmlns:cx="http://schemas.microsoft.com/office/drawing/2014/chartex" xmlns:cx1="http://schemas.microsoft.com/office/drawing/2015/9/8/chartex" xmlns:cx2="http://schemas.microsoft.com/office/drawing/2015/10/21/chartex" xmlns:cx3="http://schemas.microsoft.com/office/drawing/2016/5/9/chartex" xmlns:cx4="http://schemas.microsoft.com/office/drawing/2016/5/10/chartex" xmlns:cx5="http://schemas.microsoft.com/office/drawing/2016/5/11/chartex" xmlns:cx6="http://schemas.microsoft.com/office/drawing/2016/5/12/chartex" xmlns:cx7="http://schemas.microsoft.com/office/drawing/2016/5/13/chartex" xmlns:cx8="http://schemas.microsoft.com/office/drawing/2016/5/14/chartex" xmlns:mc="http://schemas.openxmlformats.org/markup-compatibility/2006" xmlns:aink="http://schemas.microsoft.com/office/drawing/2016/ink" xmlns:am3d="http://schemas.microsoft.com/office/drawing/2017/model3d" xmlns:o="urn:schemas-microsoft-com:office:office" xmlns:oel="http://schemas.microsoft.com/office/2019/extlst" xmlns:r="http://schemas.openxmlformats.org/officeDocument/2006/relationships" xmlns:m="http://schemas.openxmlformats.org/officeDocument/2006/math" xmlns:v="urn:schemas-microsoft-com:vml" xmlns:wp14="http://schemas.microsoft.com/office/word/2010/wordprocessingDrawing" xmlns:wp="http://schemas.openxmlformats.org/drawingml/2006/wordprocessingDrawing" xmlns:w10="urn:schemas-microsoft-com:office:word" xmlns:w="http://schemas.openxmlformats.org/wordprocessingml/2006/main" xmlns:w14="http://schemas.microsoft.com/office/word/2010/wordml" xmlns:w15="http://schemas.microsoft.com/office/word/2012/wordml" xmlns:w16cex="http://schemas.microsoft.com/office/word/2018/wordml/cex" xmlns:w16cid="http://schemas.microsoft.com/office/word/2016/wordml/cid" xmlns:w16="http://schemas.microsoft.com/office/word/2018/wordml" xmlns:w16sdtdh="http://schemas.microsoft.com/office/word/2020/wordml/sdtdatahash" xmlns:w16se="http://schemas.microsoft.com/office/word/2015/wordml/symex" xmlns:wpg="http://schemas.microsoft.com/office/word/2010/wordprocessingGroup" xmlns:wpi="http://schemas.microsoft.com/office/word/2010/wordprocessingInk" xmlns:wne="http://schemas.microsoft.com/office/word/2006/wordml" xmlns:wps="http://schemas.microsoft.com/office/word/2010/wordprocessingShape" mc:Ignorable="w14 w15 w16se w16cid w16 w16cex w16sdtdh wp14">
+<w:footnotes xmlns:wpc="http://schemas.microsoft.com/office/word/2010/wordprocessingCanvas" xmlns:cx="http://schemas.microsoft.com/office/drawing/2014/chartex" xmlns:cx1="http://schemas.microsoft.com/office/drawing/2015/9/8/chartex" xmlns:cx2="http://schemas.microsoft.com/office/drawing/2015/10/21/chartex" xmlns:cx3="http://schemas.microsoft.com/office/drawing/2016/5/9/chartex" xmlns:cx4="http://schemas.microsoft.com/office/drawing/2016/5/10/chartex" xmlns:cx5="http://schemas.microsoft.com/office/drawing/2016/5/11/chartex" xmlns:cx6="http://schemas.microsoft.com/office/drawing/2016/5/12/chartex" xmlns:cx7="http://schemas.microsoft.com/office/drawing/2016/5/13/chartex" xmlns:cx8="http://schemas.microsoft.com/office/drawing/2016/5/14/chartex" xmlns:mc="http://schemas.openxmlformats.org/markup-compatibility/2006" xmlns:aink="http://schemas.microsoft.com/office/drawing/2016/ink" xmlns:am3d="http://schemas.microsoft.com/office/drawing/2017/model3d" xmlns:o="urn:schemas-microsoft-com:office:office" xmlns:oel="http://schemas.microsoft.com/office/2019/extlst" xmlns:r="http://schemas.openxmlformats.org/officeDocument/2006/relationships" xmlns:m="http://schemas.openxmlformats.org/officeDocument/2006/math" xmlns:v="urn:schemas-microsoft-com:vml" xmlns:wp14="http://schemas.microsoft.com/office/word/2010/wordprocessingDrawing" xmlns:wp="http://schemas.openxmlformats.org/drawingml/2006/wordprocessingDrawing" xmlns:w10="urn:schemas-microsoft-com:office:word" xmlns:w="http://schemas.openxmlformats.org/wordprocessingml/2006/main" xmlns:w14="http://schemas.microsoft.com/office/word/2010/wordml" xmlns:w15="http://schemas.microsoft.com/office/word/2012/wordml" xmlns:w16cex="http://schemas.microsoft.com/office/word/2018/wordml/cex" xmlns:w16cid="http://schemas.microsoft.com/office/word/2016/wordml/cid" xmlns:w16="http://schemas.microsoft.com/office/word/2018/wordml" xmlns:w16du="http://schemas.microsoft.com/office/word/2023/wordml/word16du" xmlns:w16sdtdh="http://schemas.microsoft.com/office/word/2020/wordml/sdtdatahash" xmlns:w16se="http://schemas.microsoft.com/office/word/2015/wordml/symex" xmlns:wpg="http://schemas.microsoft.com/office/word/2010/wordprocessingGroup" xmlns:wpi="http://schemas.microsoft.com/office/word/2010/wordprocessingInk" xmlns:wne="http://schemas.microsoft.com/office/word/2006/wordml" xmlns:wps="http://schemas.microsoft.com/office/word/2010/wordprocessingShape" mc:Ignorable="w14 w15 w16se w16cid w16 w16cex w16sdtdh wp14">
   <w:footnote w:type="separator" w:id="-1">
     <w:p>
       <w:r>
@@ -11187,7 +12010,7 @@
 </file>
 
 <file path=word/numbering.xml><?xml version="1.0" encoding="utf-8"?>
-<w:numbering xmlns:wpc="http://schemas.microsoft.com/office/word/2010/wordprocessingCanvas" xmlns:cx="http://schemas.microsoft.com/office/drawing/2014/chartex" xmlns:cx1="http://schemas.microsoft.com/office/drawing/2015/9/8/chartex" xmlns:cx2="http://schemas.microsoft.com/office/drawing/2015/10/21/chartex" xmlns:cx3="http://schemas.microsoft.com/office/drawing/2016/5/9/chartex" xmlns:cx4="http://schemas.microsoft.com/office/drawing/2016/5/10/chartex" xmlns:cx5="http://schemas.microsoft.com/office/drawing/2016/5/11/chartex" xmlns:cx6="http://schemas.microsoft.com/office/drawing/2016/5/12/chartex" xmlns:cx7="http://schemas.microsoft.com/office/drawing/2016/5/13/chartex" xmlns:cx8="http://schemas.microsoft.com/office/drawing/2016/5/14/chartex" xmlns:mc="http://schemas.openxmlformats.org/markup-compatibility/2006" xmlns:aink="http://schemas.microsoft.com/office/drawing/2016/ink" xmlns:am3d="http://schemas.microsoft.com/office/drawing/2017/model3d" xmlns:o="urn:schemas-microsoft-com:office:office" xmlns:oel="http://schemas.microsoft.com/office/2019/extlst" xmlns:r="http://schemas.openxmlformats.org/officeDocument/2006/relationships" xmlns:m="http://schemas.openxmlformats.org/officeDocument/2006/math" xmlns:v="urn:schemas-microsoft-com:vml" xmlns:wp14="http://schemas.microsoft.com/office/word/2010/wordprocessingDrawing" xmlns:wp="http://schemas.openxmlformats.org/drawingml/2006/wordprocessingDrawing" xmlns:w10="urn:schemas-microsoft-com:office:word" xmlns:w="http://schemas.openxmlformats.org/wordprocessingml/2006/main" xmlns:w14="http://schemas.microsoft.com/office/word/2010/wordml" xmlns:w15="http://schemas.microsoft.com/office/word/2012/wordml" xmlns:w16cex="http://schemas.microsoft.com/office/word/2018/wordml/cex" xmlns:w16cid="http://schemas.microsoft.com/office/word/2016/wordml/cid" xmlns:w16="http://schemas.microsoft.com/office/word/2018/wordml" xmlns:w16sdtdh="http://schemas.microsoft.com/office/word/2020/wordml/sdtdatahash" xmlns:w16se="http://schemas.microsoft.com/office/word/2015/wordml/symex" xmlns:wpg="http://schemas.microsoft.com/office/word/2010/wordprocessingGroup" xmlns:wpi="http://schemas.microsoft.com/office/word/2010/wordprocessingInk" xmlns:wne="http://schemas.microsoft.com/office/word/2006/wordml" xmlns:wps="http://schemas.microsoft.com/office/word/2010/wordprocessingShape" mc:Ignorable="w14 w15 w16se w16cid w16 w16cex w16sdtdh wp14">
+<w:numbering xmlns:wpc="http://schemas.microsoft.com/office/word/2010/wordprocessingCanvas" xmlns:cx="http://schemas.microsoft.com/office/drawing/2014/chartex" xmlns:cx1="http://schemas.microsoft.com/office/drawing/2015/9/8/chartex" xmlns:cx2="http://schemas.microsoft.com/office/drawing/2015/10/21/chartex" xmlns:cx3="http://schemas.microsoft.com/office/drawing/2016/5/9/chartex" xmlns:cx4="http://schemas.microsoft.com/office/drawing/2016/5/10/chartex" xmlns:cx5="http://schemas.microsoft.com/office/drawing/2016/5/11/chartex" xmlns:cx6="http://schemas.microsoft.com/office/drawing/2016/5/12/chartex" xmlns:cx7="http://schemas.microsoft.com/office/drawing/2016/5/13/chartex" xmlns:cx8="http://schemas.microsoft.com/office/drawing/2016/5/14/chartex" xmlns:mc="http://schemas.openxmlformats.org/markup-compatibility/2006" xmlns:aink="http://schemas.microsoft.com/office/drawing/2016/ink" xmlns:am3d="http://schemas.microsoft.com/office/drawing/2017/model3d" xmlns:o="urn:schemas-microsoft-com:office:office" xmlns:oel="http://schemas.microsoft.com/office/2019/extlst" xmlns:r="http://schemas.openxmlformats.org/officeDocument/2006/relationships" xmlns:m="http://schemas.openxmlformats.org/officeDocument/2006/math" xmlns:v="urn:schemas-microsoft-com:vml" xmlns:wp14="http://schemas.microsoft.com/office/word/2010/wordprocessingDrawing" xmlns:wp="http://schemas.openxmlformats.org/drawingml/2006/wordprocessingDrawing" xmlns:w10="urn:schemas-microsoft-com:office:word" xmlns:w="http://schemas.openxmlformats.org/wordprocessingml/2006/main" xmlns:w14="http://schemas.microsoft.com/office/word/2010/wordml" xmlns:w15="http://schemas.microsoft.com/office/word/2012/wordml" xmlns:w16cex="http://schemas.microsoft.com/office/word/2018/wordml/cex" xmlns:w16cid="http://schemas.microsoft.com/office/word/2016/wordml/cid" xmlns:w16="http://schemas.microsoft.com/office/word/2018/wordml" xmlns:w16du="http://schemas.microsoft.com/office/word/2023/wordml/word16du" xmlns:w16sdtdh="http://schemas.microsoft.com/office/word/2020/wordml/sdtdatahash" xmlns:w16se="http://schemas.microsoft.com/office/word/2015/wordml/symex" xmlns:wpg="http://schemas.microsoft.com/office/word/2010/wordprocessingGroup" xmlns:wpi="http://schemas.microsoft.com/office/word/2010/wordprocessingInk" xmlns:wne="http://schemas.microsoft.com/office/word/2006/wordml" xmlns:wps="http://schemas.microsoft.com/office/word/2010/wordprocessingShape" mc:Ignorable="w14 w15 w16se w16cid w16 w16cex w16sdtdh wp14">
   <w:abstractNum w:abstractNumId="0" w15:restartNumberingAfterBreak="0">
     <w:nsid w:val="0436369A"/>
     <w:multiLevelType w:val="hybridMultilevel"/>

</xml_diff>